<commit_message>
finished reports of lab5
</commit_message>
<xml_diff>
--- a/lab5/docs/P3131 ОПД ЛР5 Дворкин Б.А..docx
+++ b/lab5/docs/P3131 ОПД ЛР5 Дворкин Б.А..docx
@@ -9505,9 +9505,9 @@
         <w:spacing w:after="0"/>
         <w:rPr>
           <w:rFonts w:ascii="Fira Code Retina" w:hAnsi="Fira Code Retina" w:cs="Times New Roman"/>
-          <w:bCs/>
           <w:sz w:val="18"/>
-          <w:szCs w:val="24"/>
+          <w:szCs w:val="18"/>
+          <w:highlight w:val="none"/>
           <w:lang w:val="ru-RU"/>
         </w:rPr>
       </w:pPr>
@@ -9546,6 +9546,3500 @@
         <w:t xml:space="preserve">Знчн</w:t>
       </w:r>
       <w:r/>
+    </w:p>
+    <w:p>
+      <w:pPr>
+        <w:spacing w:after="0"/>
+      </w:pPr>
+      <w:r>
+        <w:rPr>
+          <w:rFonts w:ascii="Fira Code Retina" w:hAnsi="Fira Code Retina" w:cs="Times New Roman"/>
+          <w:bCs/>
+          <w:sz w:val="18"/>
+          <w:szCs w:val="24"/>
+          <w:highlight w:val="none"/>
+          <w:lang w:val="ru-RU"/>
+        </w:rPr>
+        <w:t xml:space="preserve">4D4</w:t>
+        <w:tab/>
+        <w:t xml:space="preserve">0200</w:t>
+        <w:tab/>
+        <w:t xml:space="preserve">4D5</w:t>
+        <w:tab/>
+        <w:t xml:space="preserve">0200</w:t>
+        <w:tab/>
+        <w:t xml:space="preserve">4D4</w:t>
+        <w:tab/>
+        <w:t xml:space="preserve">0200</w:t>
+        <w:tab/>
+        <w:t xml:space="preserve">000</w:t>
+        <w:tab/>
+        <w:t xml:space="preserve">04D4</w:t>
+        <w:tab/>
+        <w:t xml:space="preserve">0000</w:t>
+        <w:tab/>
+        <w:t xml:space="preserve">004</w:t>
+        <w:tab/>
+        <w:t xml:space="preserve">0100</w:t>
+      </w:r>
+      <w:r/>
+    </w:p>
+    <w:p>
+      <w:pPr>
+        <w:spacing w:after="0"/>
+      </w:pPr>
+      <w:r>
+        <w:rPr>
+          <w:rFonts w:ascii="Fira Code Retina" w:hAnsi="Fira Code Retina" w:cs="Times New Roman"/>
+          <w:bCs/>
+          <w:sz w:val="18"/>
+          <w:szCs w:val="24"/>
+          <w:highlight w:val="none"/>
+          <w:lang w:val="ru-RU"/>
+        </w:rPr>
+        <w:t xml:space="preserve">4D5</w:t>
+        <w:tab/>
+        <w:t xml:space="preserve">1207</w:t>
+        <w:tab/>
+        <w:t xml:space="preserve">4D6</w:t>
+        <w:tab/>
+        <w:t xml:space="preserve">1207</w:t>
+        <w:tab/>
+        <w:t xml:space="preserve">4D5</w:t>
+        <w:tab/>
+        <w:t xml:space="preserve">1207</w:t>
+        <w:tab/>
+        <w:t xml:space="preserve">000</w:t>
+        <w:tab/>
+        <w:t xml:space="preserve">04D5</w:t>
+        <w:tab/>
+        <w:t xml:space="preserve">0040</w:t>
+        <w:tab/>
+        <w:t xml:space="preserve">004</w:t>
+        <w:tab/>
+        <w:t xml:space="preserve">0100</w:t>
+      </w:r>
+      <w:r/>
+    </w:p>
+    <w:p>
+      <w:pPr>
+        <w:spacing w:after="0"/>
+      </w:pPr>
+      <w:r>
+        <w:rPr>
+          <w:rFonts w:ascii="Fira Code Retina" w:hAnsi="Fira Code Retina" w:cs="Times New Roman"/>
+          <w:bCs/>
+          <w:sz w:val="18"/>
+          <w:szCs w:val="24"/>
+          <w:highlight w:val="none"/>
+          <w:lang w:val="ru-RU"/>
+        </w:rPr>
+        <w:t xml:space="preserve">4D6</w:t>
+        <w:tab/>
+        <w:t xml:space="preserve">2F40</w:t>
+        <w:tab/>
+        <w:t xml:space="preserve">4D7</w:t>
+        <w:tab/>
+        <w:t xml:space="preserve">2F40</w:t>
+        <w:tab/>
+        <w:t xml:space="preserve">4D6</w:t>
+        <w:tab/>
+        <w:t xml:space="preserve">0040</w:t>
+        <w:tab/>
+        <w:t xml:space="preserve">000</w:t>
+        <w:tab/>
+        <w:t xml:space="preserve">0040</w:t>
+        <w:tab/>
+        <w:t xml:space="preserve">0040</w:t>
+        <w:tab/>
+        <w:t xml:space="preserve">000</w:t>
+        <w:tab/>
+        <w:t xml:space="preserve">0000</w:t>
+      </w:r>
+      <w:r/>
+    </w:p>
+    <w:p>
+      <w:pPr>
+        <w:spacing w:after="0"/>
+      </w:pPr>
+      <w:r>
+        <w:rPr>
+          <w:rFonts w:ascii="Fira Code Retina" w:hAnsi="Fira Code Retina" w:cs="Times New Roman"/>
+          <w:bCs/>
+          <w:sz w:val="18"/>
+          <w:szCs w:val="24"/>
+          <w:highlight w:val="none"/>
+          <w:lang w:val="ru-RU"/>
+        </w:rPr>
+        <w:t xml:space="preserve">4D7</w:t>
+        <w:tab/>
+        <w:t xml:space="preserve">F0FD</w:t>
+        <w:tab/>
+        <w:t xml:space="preserve">4D8</w:t>
+        <w:tab/>
+        <w:t xml:space="preserve">F0FD</w:t>
+        <w:tab/>
+        <w:t xml:space="preserve">4D7</w:t>
+        <w:tab/>
+        <w:t xml:space="preserve">F0FD</w:t>
+        <w:tab/>
+        <w:t xml:space="preserve">000</w:t>
+        <w:tab/>
+        <w:t xml:space="preserve">04D7</w:t>
+        <w:tab/>
+        <w:t xml:space="preserve">0040</w:t>
+        <w:tab/>
+        <w:t xml:space="preserve">000</w:t>
+        <w:tab/>
+        <w:t xml:space="preserve">0000</w:t>
+      </w:r>
+      <w:r/>
+    </w:p>
+    <w:p>
+      <w:pPr>
+        <w:spacing w:after="0"/>
+      </w:pPr>
+      <w:r>
+        <w:rPr>
+          <w:rFonts w:ascii="Fira Code Retina" w:hAnsi="Fira Code Retina" w:cs="Times New Roman"/>
+          <w:bCs/>
+          <w:sz w:val="18"/>
+          <w:szCs w:val="24"/>
+          <w:highlight w:val="none"/>
+          <w:lang w:val="ru-RU"/>
+        </w:rPr>
+        <w:t xml:space="preserve">4D8</w:t>
+        <w:tab/>
+        <w:t xml:space="preserve">1206</w:t>
+        <w:tab/>
+        <w:t xml:space="preserve">4D9</w:t>
+        <w:tab/>
+        <w:t xml:space="preserve">1206</w:t>
+        <w:tab/>
+        <w:t xml:space="preserve">4D8</w:t>
+        <w:tab/>
+        <w:t xml:space="preserve">1206</w:t>
+        <w:tab/>
+        <w:t xml:space="preserve">000</w:t>
+        <w:tab/>
+        <w:t xml:space="preserve">04D8</w:t>
+        <w:tab/>
+        <w:t xml:space="preserve">00EB</w:t>
+        <w:tab/>
+        <w:t xml:space="preserve">000</w:t>
+        <w:tab/>
+        <w:t xml:space="preserve">0000</w:t>
+      </w:r>
+      <w:r/>
+    </w:p>
+    <w:p>
+      <w:pPr>
+        <w:spacing w:after="0"/>
+      </w:pPr>
+      <w:r>
+        <w:rPr>
+          <w:rFonts w:ascii="Fira Code Retina" w:hAnsi="Fira Code Retina" w:cs="Times New Roman"/>
+          <w:bCs/>
+          <w:sz w:val="18"/>
+          <w:szCs w:val="24"/>
+          <w:highlight w:val="none"/>
+          <w:lang w:val="ru-RU"/>
+        </w:rPr>
+        <w:t xml:space="preserve">4D9</w:t>
+        <w:tab/>
+        <w:t xml:space="preserve">E8F7</w:t>
+        <w:tab/>
+        <w:t xml:space="preserve">4DA</w:t>
+        <w:tab/>
+        <w:t xml:space="preserve">E8F7</w:t>
+        <w:tab/>
+        <w:t xml:space="preserve">55C</w:t>
+        <w:tab/>
+        <w:t xml:space="preserve">00EB</w:t>
+        <w:tab/>
+        <w:t xml:space="preserve">000</w:t>
+        <w:tab/>
+        <w:t xml:space="preserve">FFF7</w:t>
+        <w:tab/>
+        <w:t xml:space="preserve">00EB</w:t>
+        <w:tab/>
+        <w:t xml:space="preserve">000</w:t>
+        <w:tab/>
+        <w:t xml:space="preserve">0000</w:t>
+        <w:tab/>
+        <w:t xml:space="preserve">55C</w:t>
+        <w:tab/>
+        <w:t xml:space="preserve">00EB</w:t>
+      </w:r>
+      <w:r/>
+    </w:p>
+    <w:p>
+      <w:pPr>
+        <w:spacing w:after="0"/>
+      </w:pPr>
+      <w:r>
+        <w:rPr>
+          <w:rFonts w:ascii="Fira Code Retina" w:hAnsi="Fira Code Retina" w:cs="Times New Roman"/>
+          <w:bCs/>
+          <w:sz w:val="18"/>
+          <w:szCs w:val="24"/>
+          <w:highlight w:val="none"/>
+          <w:lang w:val="ru-RU"/>
+        </w:rPr>
+        <w:t xml:space="preserve">4DA</w:t>
+        <w:tab/>
+        <w:t xml:space="preserve">EEF8</w:t>
+        <w:tab/>
+        <w:t xml:space="preserve">4DB</w:t>
+        <w:tab/>
+        <w:t xml:space="preserve">EEF8</w:t>
+        <w:tab/>
+        <w:t xml:space="preserve">4D3</w:t>
+        <w:tab/>
+        <w:t xml:space="preserve">00EB</w:t>
+        <w:tab/>
+        <w:t xml:space="preserve">000</w:t>
+        <w:tab/>
+        <w:t xml:space="preserve">FFF8</w:t>
+        <w:tab/>
+        <w:t xml:space="preserve">00EB</w:t>
+        <w:tab/>
+        <w:t xml:space="preserve">000</w:t>
+        <w:tab/>
+        <w:t xml:space="preserve">0000</w:t>
+        <w:tab/>
+        <w:t xml:space="preserve">4D3</w:t>
+        <w:tab/>
+        <w:t xml:space="preserve">00EB</w:t>
+      </w:r>
+      <w:r/>
+    </w:p>
+    <w:p>
+      <w:pPr>
+        <w:spacing w:after="0"/>
+      </w:pPr>
+      <w:r>
+        <w:rPr>
+          <w:rFonts w:ascii="Fira Code Retina" w:hAnsi="Fira Code Retina" w:cs="Times New Roman"/>
+          <w:bCs/>
+          <w:sz w:val="18"/>
+          <w:szCs w:val="24"/>
+          <w:highlight w:val="none"/>
+          <w:lang w:val="ru-RU"/>
+        </w:rPr>
+        <w:t xml:space="preserve">4DB</w:t>
+        <w:tab/>
+        <w:t xml:space="preserve">7EF6</w:t>
+        <w:tab/>
+        <w:t xml:space="preserve">4DC</w:t>
+        <w:tab/>
+        <w:t xml:space="preserve">7EF6</w:t>
+        <w:tab/>
+        <w:t xml:space="preserve">4D2</w:t>
+        <w:tab/>
+        <w:t xml:space="preserve">0000</w:t>
+        <w:tab/>
+        <w:t xml:space="preserve">000</w:t>
+        <w:tab/>
+        <w:t xml:space="preserve">FFF6</w:t>
+        <w:tab/>
+        <w:t xml:space="preserve">00EB</w:t>
+        <w:tab/>
+        <w:t xml:space="preserve">001</w:t>
+        <w:tab/>
+        <w:t xml:space="preserve">0001</w:t>
+      </w:r>
+      <w:r/>
+    </w:p>
+    <w:p>
+      <w:pPr>
+        <w:spacing w:after="0"/>
+      </w:pPr>
+      <w:r>
+        <w:rPr>
+          <w:rFonts w:ascii="Fira Code Retina" w:hAnsi="Fira Code Retina" w:cs="Times New Roman"/>
+          <w:bCs/>
+          <w:sz w:val="18"/>
+          <w:szCs w:val="24"/>
+          <w:highlight w:val="none"/>
+          <w:lang w:val="ru-RU"/>
+        </w:rPr>
+        <w:t xml:space="preserve">4DC</w:t>
+        <w:tab/>
+        <w:t xml:space="preserve">F00F</w:t>
+        <w:tab/>
+        <w:t xml:space="preserve">4DD</w:t>
+        <w:tab/>
+        <w:t xml:space="preserve">F00F</w:t>
+        <w:tab/>
+        <w:t xml:space="preserve">4DC</w:t>
+        <w:tab/>
+        <w:t xml:space="preserve">F00F</w:t>
+        <w:tab/>
+        <w:t xml:space="preserve">000</w:t>
+        <w:tab/>
+        <w:t xml:space="preserve">04DC</w:t>
+        <w:tab/>
+        <w:t xml:space="preserve">00EB</w:t>
+        <w:tab/>
+        <w:t xml:space="preserve">001</w:t>
+        <w:tab/>
+        <w:t xml:space="preserve">0001</w:t>
+      </w:r>
+      <w:r/>
+    </w:p>
+    <w:p>
+      <w:pPr>
+        <w:spacing w:after="0"/>
+      </w:pPr>
+      <w:r>
+        <w:rPr>
+          <w:rFonts w:ascii="Fira Code Retina" w:hAnsi="Fira Code Retina" w:cs="Times New Roman"/>
+          <w:bCs/>
+          <w:sz w:val="18"/>
+          <w:szCs w:val="24"/>
+          <w:highlight w:val="none"/>
+          <w:lang w:val="ru-RU"/>
+        </w:rPr>
+        <w:t xml:space="preserve">4DD</w:t>
+        <w:tab/>
+        <w:t xml:space="preserve">0200</w:t>
+        <w:tab/>
+        <w:t xml:space="preserve">4DE</w:t>
+        <w:tab/>
+        <w:t xml:space="preserve">0200</w:t>
+        <w:tab/>
+        <w:t xml:space="preserve">4DD</w:t>
+        <w:tab/>
+        <w:t xml:space="preserve">0200</w:t>
+        <w:tab/>
+        <w:t xml:space="preserve">000</w:t>
+        <w:tab/>
+        <w:t xml:space="preserve">04DD</w:t>
+        <w:tab/>
+        <w:t xml:space="preserve">0000</w:t>
+        <w:tab/>
+        <w:t xml:space="preserve">005</w:t>
+        <w:tab/>
+        <w:t xml:space="preserve">0101</w:t>
+      </w:r>
+      <w:r/>
+    </w:p>
+    <w:p>
+      <w:pPr>
+        <w:spacing w:after="0"/>
+      </w:pPr>
+      <w:r>
+        <w:rPr>
+          <w:rFonts w:ascii="Fira Code Retina" w:hAnsi="Fira Code Retina" w:cs="Times New Roman"/>
+          <w:bCs/>
+          <w:sz w:val="18"/>
+          <w:szCs w:val="24"/>
+          <w:highlight w:val="none"/>
+          <w:lang w:val="ru-RU"/>
+        </w:rPr>
+        <w:t xml:space="preserve">4DE</w:t>
+        <w:tab/>
+        <w:t xml:space="preserve">1207</w:t>
+        <w:tab/>
+        <w:t xml:space="preserve">4DF</w:t>
+        <w:tab/>
+        <w:t xml:space="preserve">1207</w:t>
+        <w:tab/>
+        <w:t xml:space="preserve">4DE</w:t>
+        <w:tab/>
+        <w:t xml:space="preserve">1207</w:t>
+        <w:tab/>
+        <w:t xml:space="preserve">000</w:t>
+        <w:tab/>
+        <w:t xml:space="preserve">04DE</w:t>
+        <w:tab/>
+        <w:t xml:space="preserve">0040</w:t>
+        <w:tab/>
+        <w:t xml:space="preserve">005</w:t>
+        <w:tab/>
+        <w:t xml:space="preserve">0101</w:t>
+      </w:r>
+      <w:r/>
+    </w:p>
+    <w:p>
+      <w:pPr>
+        <w:spacing w:after="0"/>
+      </w:pPr>
+      <w:r>
+        <w:rPr>
+          <w:rFonts w:ascii="Fira Code Retina" w:hAnsi="Fira Code Retina" w:cs="Times New Roman"/>
+          <w:bCs/>
+          <w:sz w:val="18"/>
+          <w:szCs w:val="24"/>
+          <w:highlight w:val="none"/>
+          <w:lang w:val="ru-RU"/>
+        </w:rPr>
+        <w:t xml:space="preserve">4DF</w:t>
+        <w:tab/>
+        <w:t xml:space="preserve">2F40</w:t>
+        <w:tab/>
+        <w:t xml:space="preserve">4E0</w:t>
+        <w:tab/>
+        <w:t xml:space="preserve">2F40</w:t>
+        <w:tab/>
+        <w:t xml:space="preserve">4DF</w:t>
+        <w:tab/>
+        <w:t xml:space="preserve">0040</w:t>
+        <w:tab/>
+        <w:t xml:space="preserve">000</w:t>
+        <w:tab/>
+        <w:t xml:space="preserve">0040</w:t>
+        <w:tab/>
+        <w:t xml:space="preserve">0040</w:t>
+        <w:tab/>
+        <w:t xml:space="preserve">001</w:t>
+        <w:tab/>
+        <w:t xml:space="preserve">0001</w:t>
+      </w:r>
+      <w:r/>
+    </w:p>
+    <w:p>
+      <w:pPr>
+        <w:spacing w:after="0"/>
+      </w:pPr>
+      <w:r>
+        <w:rPr>
+          <w:rFonts w:ascii="Fira Code Retina" w:hAnsi="Fira Code Retina" w:cs="Times New Roman"/>
+          <w:bCs/>
+          <w:sz w:val="18"/>
+          <w:szCs w:val="24"/>
+          <w:highlight w:val="none"/>
+          <w:lang w:val="ru-RU"/>
+        </w:rPr>
+        <w:t xml:space="preserve">4E0</w:t>
+        <w:tab/>
+        <w:t xml:space="preserve">F0FD</w:t>
+        <w:tab/>
+        <w:t xml:space="preserve">4E1</w:t>
+        <w:tab/>
+        <w:t xml:space="preserve">F0FD</w:t>
+        <w:tab/>
+        <w:t xml:space="preserve">4E0</w:t>
+        <w:tab/>
+        <w:t xml:space="preserve">F0FD</w:t>
+        <w:tab/>
+        <w:t xml:space="preserve">000</w:t>
+        <w:tab/>
+        <w:t xml:space="preserve">04E0</w:t>
+        <w:tab/>
+        <w:t xml:space="preserve">0040</w:t>
+        <w:tab/>
+        <w:t xml:space="preserve">001</w:t>
+        <w:tab/>
+        <w:t xml:space="preserve">0001</w:t>
+      </w:r>
+      <w:r/>
+    </w:p>
+    <w:p>
+      <w:pPr>
+        <w:spacing w:after="0"/>
+      </w:pPr>
+      <w:r>
+        <w:rPr>
+          <w:rFonts w:ascii="Fira Code Retina" w:hAnsi="Fira Code Retina" w:cs="Times New Roman"/>
+          <w:bCs/>
+          <w:sz w:val="18"/>
+          <w:szCs w:val="24"/>
+          <w:highlight w:val="none"/>
+          <w:lang w:val="ru-RU"/>
+        </w:rPr>
+        <w:t xml:space="preserve">4E1</w:t>
+        <w:tab/>
+        <w:t xml:space="preserve">1206</w:t>
+        <w:tab/>
+        <w:t xml:space="preserve">4E2</w:t>
+        <w:tab/>
+        <w:t xml:space="preserve">1206</w:t>
+        <w:tab/>
+        <w:t xml:space="preserve">4E1</w:t>
+        <w:tab/>
+        <w:t xml:space="preserve">1206</w:t>
+        <w:tab/>
+        <w:t xml:space="preserve">000</w:t>
+        <w:tab/>
+        <w:t xml:space="preserve">04E1</w:t>
+        <w:tab/>
+        <w:t xml:space="preserve">00B3</w:t>
+        <w:tab/>
+        <w:t xml:space="preserve">001</w:t>
+        <w:tab/>
+        <w:t xml:space="preserve">0001</w:t>
+      </w:r>
+      <w:r/>
+    </w:p>
+    <w:p>
+      <w:pPr>
+        <w:spacing w:after="0"/>
+      </w:pPr>
+      <w:r>
+        <w:rPr>
+          <w:rFonts w:ascii="Fira Code Retina" w:hAnsi="Fira Code Retina" w:cs="Times New Roman"/>
+          <w:bCs/>
+          <w:sz w:val="18"/>
+          <w:szCs w:val="24"/>
+          <w:highlight w:val="none"/>
+          <w:lang w:val="ru-RU"/>
+        </w:rPr>
+        <w:t xml:space="preserve">4E2</w:t>
+        <w:tab/>
+        <w:t xml:space="preserve">0680</w:t>
+        <w:tab/>
+        <w:t xml:space="preserve">4E3</w:t>
+        <w:tab/>
+        <w:t xml:space="preserve">0680</w:t>
+        <w:tab/>
+        <w:t xml:space="preserve">4E2</w:t>
+        <w:tab/>
+        <w:t xml:space="preserve">0680</w:t>
+        <w:tab/>
+        <w:t xml:space="preserve">000</w:t>
+        <w:tab/>
+        <w:t xml:space="preserve">04E2</w:t>
+        <w:tab/>
+        <w:t xml:space="preserve">B300</w:t>
+        <w:tab/>
+        <w:t xml:space="preserve">009</w:t>
+        <w:tab/>
+        <w:t xml:space="preserve">1001</w:t>
+      </w:r>
+      <w:r/>
+    </w:p>
+    <w:p>
+      <w:pPr>
+        <w:spacing w:after="0"/>
+      </w:pPr>
+      <w:r>
+        <w:rPr>
+          <w:rFonts w:ascii="Fira Code Retina" w:hAnsi="Fira Code Retina" w:cs="Times New Roman"/>
+          <w:bCs/>
+          <w:sz w:val="18"/>
+          <w:szCs w:val="24"/>
+          <w:highlight w:val="none"/>
+          <w:lang w:val="ru-RU"/>
+        </w:rPr>
+        <w:t xml:space="preserve">4E3</w:t>
+        <w:tab/>
+        <w:t xml:space="preserve">3EEF</w:t>
+        <w:tab/>
+        <w:t xml:space="preserve">4E4</w:t>
+        <w:tab/>
+        <w:t xml:space="preserve">3EEF</w:t>
+        <w:tab/>
+        <w:t xml:space="preserve">4D3</w:t>
+        <w:tab/>
+        <w:t xml:space="preserve">00EB</w:t>
+        <w:tab/>
+        <w:t xml:space="preserve">000</w:t>
+        <w:tab/>
+        <w:t xml:space="preserve">4C14</w:t>
+        <w:tab/>
+        <w:t xml:space="preserve">B3EB</w:t>
+        <w:tab/>
+        <w:t xml:space="preserve">009</w:t>
+        <w:tab/>
+        <w:t xml:space="preserve">1001</w:t>
+      </w:r>
+      <w:r/>
+    </w:p>
+    <w:p>
+      <w:pPr>
+        <w:spacing w:after="0"/>
+      </w:pPr>
+      <w:r>
+        <w:rPr>
+          <w:rFonts w:ascii="Fira Code Retina" w:hAnsi="Fira Code Retina" w:cs="Times New Roman"/>
+          <w:bCs/>
+          <w:sz w:val="18"/>
+          <w:szCs w:val="24"/>
+          <w:highlight w:val="none"/>
+          <w:lang w:val="ru-RU"/>
+        </w:rPr>
+        <w:t xml:space="preserve">4E4</w:t>
+        <w:tab/>
+        <w:t xml:space="preserve">E8EC</w:t>
+        <w:tab/>
+        <w:t xml:space="preserve">4E5</w:t>
+        <w:tab/>
+        <w:t xml:space="preserve">E8EC</w:t>
+        <w:tab/>
+        <w:t xml:space="preserve">55C</w:t>
+        <w:tab/>
+        <w:t xml:space="preserve">B3EB</w:t>
+        <w:tab/>
+        <w:t xml:space="preserve">000</w:t>
+        <w:tab/>
+        <w:t xml:space="preserve">FFEC</w:t>
+        <w:tab/>
+        <w:t xml:space="preserve">B3EB</w:t>
+        <w:tab/>
+        <w:t xml:space="preserve">009</w:t>
+        <w:tab/>
+        <w:t xml:space="preserve">1001</w:t>
+        <w:tab/>
+        <w:t xml:space="preserve">55C</w:t>
+        <w:tab/>
+        <w:t xml:space="preserve">B3EB</w:t>
+      </w:r>
+      <w:r/>
+    </w:p>
+    <w:p>
+      <w:pPr>
+        <w:spacing w:after="0"/>
+      </w:pPr>
+      <w:r>
+        <w:rPr>
+          <w:rFonts w:ascii="Fira Code Retina" w:hAnsi="Fira Code Retina" w:cs="Times New Roman"/>
+          <w:bCs/>
+          <w:sz w:val="18"/>
+          <w:szCs w:val="24"/>
+          <w:highlight w:val="none"/>
+          <w:lang w:val="ru-RU"/>
+        </w:rPr>
+        <w:t xml:space="preserve">4E5</w:t>
+        <w:tab/>
+        <w:t xml:space="preserve">6EED</w:t>
+        <w:tab/>
+        <w:t xml:space="preserve">4E6</w:t>
+        <w:tab/>
+        <w:t xml:space="preserve">6EED</w:t>
+        <w:tab/>
+        <w:t xml:space="preserve">4D3</w:t>
+        <w:tab/>
+        <w:t xml:space="preserve">00EB</w:t>
+        <w:tab/>
+        <w:t xml:space="preserve">000</w:t>
+        <w:tab/>
+        <w:t xml:space="preserve">FFED</w:t>
+        <w:tab/>
+        <w:t xml:space="preserve">B300</w:t>
+        <w:tab/>
+        <w:t xml:space="preserve">009</w:t>
+        <w:tab/>
+        <w:t xml:space="preserve">1001</w:t>
+      </w:r>
+      <w:r/>
+    </w:p>
+    <w:p>
+      <w:pPr>
+        <w:spacing w:after="0"/>
+      </w:pPr>
+      <w:r>
+        <w:rPr>
+          <w:rFonts w:ascii="Fira Code Retina" w:hAnsi="Fira Code Retina" w:cs="Times New Roman"/>
+          <w:bCs/>
+          <w:sz w:val="18"/>
+          <w:szCs w:val="24"/>
+          <w:highlight w:val="none"/>
+          <w:lang w:val="ru-RU"/>
+        </w:rPr>
+        <w:t xml:space="preserve">4E6</w:t>
+        <w:tab/>
+        <w:t xml:space="preserve">0680</w:t>
+        <w:tab/>
+        <w:t xml:space="preserve">4E7</w:t>
+        <w:tab/>
+        <w:t xml:space="preserve">0680</w:t>
+        <w:tab/>
+        <w:t xml:space="preserve">4E6</w:t>
+        <w:tab/>
+        <w:t xml:space="preserve">0680</w:t>
+        <w:tab/>
+        <w:t xml:space="preserve">000</w:t>
+        <w:tab/>
+        <w:t xml:space="preserve">04E6</w:t>
+        <w:tab/>
+        <w:t xml:space="preserve">00B3</w:t>
+        <w:tab/>
+        <w:t xml:space="preserve">001</w:t>
+        <w:tab/>
+        <w:t xml:space="preserve">0001</w:t>
+      </w:r>
+      <w:r/>
+    </w:p>
+    <w:p>
+      <w:pPr>
+        <w:spacing w:after="0"/>
+      </w:pPr>
+      <w:r>
+        <w:rPr>
+          <w:rFonts w:ascii="Fira Code Retina" w:hAnsi="Fira Code Retina" w:cs="Times New Roman"/>
+          <w:bCs/>
+          <w:sz w:val="18"/>
+          <w:szCs w:val="24"/>
+          <w:highlight w:val="none"/>
+          <w:lang w:val="ru-RU"/>
+        </w:rPr>
+        <w:t xml:space="preserve">4E7</w:t>
+        <w:tab/>
+        <w:t xml:space="preserve">7EEA</w:t>
+        <w:tab/>
+        <w:t xml:space="preserve">4E8</w:t>
+        <w:tab/>
+        <w:t xml:space="preserve">7EEA</w:t>
+        <w:tab/>
+        <w:t xml:space="preserve">4D2</w:t>
+        <w:tab/>
+        <w:t xml:space="preserve">0000</w:t>
+        <w:tab/>
+        <w:t xml:space="preserve">000</w:t>
+        <w:tab/>
+        <w:t xml:space="preserve">FFEA</w:t>
+        <w:tab/>
+        <w:t xml:space="preserve">00B3</w:t>
+        <w:tab/>
+        <w:t xml:space="preserve">001</w:t>
+        <w:tab/>
+        <w:t xml:space="preserve">0001</w:t>
+      </w:r>
+      <w:r/>
+    </w:p>
+    <w:p>
+      <w:pPr>
+        <w:spacing w:after="0"/>
+      </w:pPr>
+      <w:r>
+        <w:rPr>
+          <w:rFonts w:ascii="Fira Code Retina" w:hAnsi="Fira Code Retina" w:cs="Times New Roman"/>
+          <w:bCs/>
+          <w:sz w:val="18"/>
+          <w:szCs w:val="24"/>
+          <w:highlight w:val="none"/>
+          <w:lang w:val="ru-RU"/>
+        </w:rPr>
+        <w:t xml:space="preserve">4E8</w:t>
+        <w:tab/>
+        <w:t xml:space="preserve">F003</w:t>
+        <w:tab/>
+        <w:t xml:space="preserve">4E9</w:t>
+        <w:tab/>
+        <w:t xml:space="preserve">F003</w:t>
+        <w:tab/>
+        <w:t xml:space="preserve">4E8</w:t>
+        <w:tab/>
+        <w:t xml:space="preserve">F003</w:t>
+        <w:tab/>
+        <w:t xml:space="preserve">000</w:t>
+        <w:tab/>
+        <w:t xml:space="preserve">04E8</w:t>
+        <w:tab/>
+        <w:t xml:space="preserve">00B3</w:t>
+        <w:tab/>
+        <w:t xml:space="preserve">001</w:t>
+        <w:tab/>
+        <w:t xml:space="preserve">0001</w:t>
+      </w:r>
+      <w:r/>
+    </w:p>
+    <w:p>
+      <w:pPr>
+        <w:spacing w:after="0"/>
+      </w:pPr>
+      <w:r>
+        <w:rPr>
+          <w:rFonts w:ascii="Fira Code Retina" w:hAnsi="Fira Code Retina" w:cs="Times New Roman"/>
+          <w:bCs/>
+          <w:sz w:val="18"/>
+          <w:szCs w:val="24"/>
+          <w:highlight w:val="none"/>
+          <w:lang w:val="ru-RU"/>
+        </w:rPr>
+        <w:t xml:space="preserve">4E9</w:t>
+        <w:tab/>
+        <w:t xml:space="preserve">AAE7</w:t>
+        <w:tab/>
+        <w:t xml:space="preserve">4EA</w:t>
+        <w:tab/>
+        <w:t xml:space="preserve">AAE7</w:t>
+        <w:tab/>
+        <w:t xml:space="preserve">55C</w:t>
+        <w:tab/>
+        <w:t xml:space="preserve">B3EB</w:t>
+        <w:tab/>
+        <w:t xml:space="preserve">000</w:t>
+        <w:tab/>
+        <w:t xml:space="preserve">FFE7</w:t>
+        <w:tab/>
+        <w:t xml:space="preserve">B3EB</w:t>
+        <w:tab/>
+        <w:t xml:space="preserve">009</w:t>
+        <w:tab/>
+        <w:t xml:space="preserve">1001</w:t>
+        <w:tab/>
+        <w:t xml:space="preserve">4D1</w:t>
+        <w:tab/>
+        <w:t xml:space="preserve">055D</w:t>
+      </w:r>
+      <w:r/>
+    </w:p>
+    <w:p>
+      <w:pPr>
+        <w:spacing w:after="0"/>
+      </w:pPr>
+      <w:r>
+        <w:rPr>
+          <w:rFonts w:ascii="Fira Code Retina" w:hAnsi="Fira Code Retina" w:cs="Times New Roman"/>
+          <w:bCs/>
+          <w:sz w:val="18"/>
+          <w:szCs w:val="24"/>
+          <w:highlight w:val="none"/>
+          <w:lang w:val="ru-RU"/>
+        </w:rPr>
+        <w:t xml:space="preserve">4EA</w:t>
+        <w:tab/>
+        <w:t xml:space="preserve">0200</w:t>
+        <w:tab/>
+        <w:t xml:space="preserve">4EB</w:t>
+        <w:tab/>
+        <w:t xml:space="preserve">0200</w:t>
+        <w:tab/>
+        <w:t xml:space="preserve">4EA</w:t>
+        <w:tab/>
+        <w:t xml:space="preserve">0200</w:t>
+        <w:tab/>
+        <w:t xml:space="preserve">000</w:t>
+        <w:tab/>
+        <w:t xml:space="preserve">04EA</w:t>
+        <w:tab/>
+        <w:t xml:space="preserve">0000</w:t>
+        <w:tab/>
+        <w:t xml:space="preserve">005</w:t>
+        <w:tab/>
+        <w:t xml:space="preserve">0101</w:t>
+      </w:r>
+      <w:r/>
+    </w:p>
+    <w:p>
+      <w:pPr>
+        <w:spacing w:after="0"/>
+      </w:pPr>
+      <w:r>
+        <w:rPr>
+          <w:rFonts w:ascii="Fira Code Retina" w:hAnsi="Fira Code Retina" w:cs="Times New Roman"/>
+          <w:bCs/>
+          <w:sz w:val="18"/>
+          <w:szCs w:val="24"/>
+          <w:highlight w:val="none"/>
+          <w:lang w:val="ru-RU"/>
+        </w:rPr>
+        <w:t xml:space="preserve">4EB</w:t>
+        <w:tab/>
+        <w:t xml:space="preserve">CEE9</w:t>
+        <w:tab/>
+        <w:t xml:space="preserve">4D5</w:t>
+        <w:tab/>
+        <w:t xml:space="preserve">CEE9</w:t>
+        <w:tab/>
+        <w:t xml:space="preserve">4EB</w:t>
+        <w:tab/>
+        <w:t xml:space="preserve">04D5</w:t>
+        <w:tab/>
+        <w:t xml:space="preserve">000</w:t>
+        <w:tab/>
+        <w:t xml:space="preserve">FFE9</w:t>
+        <w:tab/>
+        <w:t xml:space="preserve">0000</w:t>
+        <w:tab/>
+        <w:t xml:space="preserve">005</w:t>
+        <w:tab/>
+        <w:t xml:space="preserve">0101</w:t>
+      </w:r>
+      <w:r/>
+    </w:p>
+    <w:p>
+      <w:pPr>
+        <w:spacing w:after="0"/>
+      </w:pPr>
+      <w:r>
+        <w:rPr>
+          <w:rFonts w:ascii="Fira Code Retina" w:hAnsi="Fira Code Retina" w:cs="Times New Roman"/>
+          <w:bCs/>
+          <w:sz w:val="18"/>
+          <w:szCs w:val="24"/>
+          <w:highlight w:val="none"/>
+          <w:lang w:val="ru-RU"/>
+        </w:rPr>
+        <w:t xml:space="preserve">4D5</w:t>
+        <w:tab/>
+        <w:t xml:space="preserve">1207</w:t>
+        <w:tab/>
+        <w:t xml:space="preserve">4D6</w:t>
+        <w:tab/>
+        <w:t xml:space="preserve">1207</w:t>
+        <w:tab/>
+        <w:t xml:space="preserve">4D5</w:t>
+        <w:tab/>
+        <w:t xml:space="preserve">1207</w:t>
+        <w:tab/>
+        <w:t xml:space="preserve">000</w:t>
+        <w:tab/>
+        <w:t xml:space="preserve">04D5</w:t>
+        <w:tab/>
+        <w:t xml:space="preserve">0040</w:t>
+        <w:tab/>
+        <w:t xml:space="preserve">005</w:t>
+        <w:tab/>
+        <w:t xml:space="preserve">0101</w:t>
+      </w:r>
+      <w:r/>
+    </w:p>
+    <w:p>
+      <w:pPr>
+        <w:spacing w:after="0"/>
+      </w:pPr>
+      <w:r>
+        <w:rPr>
+          <w:rFonts w:ascii="Fira Code Retina" w:hAnsi="Fira Code Retina" w:cs="Times New Roman"/>
+          <w:bCs/>
+          <w:sz w:val="18"/>
+          <w:szCs w:val="24"/>
+          <w:highlight w:val="none"/>
+          <w:lang w:val="ru-RU"/>
+        </w:rPr>
+        <w:t xml:space="preserve">4D6</w:t>
+        <w:tab/>
+        <w:t xml:space="preserve">2F40</w:t>
+        <w:tab/>
+        <w:t xml:space="preserve">4D7</w:t>
+        <w:tab/>
+        <w:t xml:space="preserve">2F40</w:t>
+        <w:tab/>
+        <w:t xml:space="preserve">4D6</w:t>
+        <w:tab/>
+        <w:t xml:space="preserve">0040</w:t>
+        <w:tab/>
+        <w:t xml:space="preserve">000</w:t>
+        <w:tab/>
+        <w:t xml:space="preserve">0040</w:t>
+        <w:tab/>
+        <w:t xml:space="preserve">0040</w:t>
+        <w:tab/>
+        <w:t xml:space="preserve">001</w:t>
+        <w:tab/>
+        <w:t xml:space="preserve">0001</w:t>
+      </w:r>
+      <w:r/>
+    </w:p>
+    <w:p>
+      <w:pPr>
+        <w:spacing w:after="0"/>
+      </w:pPr>
+      <w:r>
+        <w:rPr>
+          <w:rFonts w:ascii="Fira Code Retina" w:hAnsi="Fira Code Retina" w:cs="Times New Roman"/>
+          <w:bCs/>
+          <w:sz w:val="18"/>
+          <w:szCs w:val="24"/>
+          <w:highlight w:val="none"/>
+          <w:lang w:val="ru-RU"/>
+        </w:rPr>
+        <w:t xml:space="preserve">4D7</w:t>
+        <w:tab/>
+        <w:t xml:space="preserve">F0FD</w:t>
+        <w:tab/>
+        <w:t xml:space="preserve">4D8</w:t>
+        <w:tab/>
+        <w:t xml:space="preserve">F0FD</w:t>
+        <w:tab/>
+        <w:t xml:space="preserve">4D7</w:t>
+        <w:tab/>
+        <w:t xml:space="preserve">F0FD</w:t>
+        <w:tab/>
+        <w:t xml:space="preserve">000</w:t>
+        <w:tab/>
+        <w:t xml:space="preserve">04D7</w:t>
+        <w:tab/>
+        <w:t xml:space="preserve">0040</w:t>
+        <w:tab/>
+        <w:t xml:space="preserve">001</w:t>
+        <w:tab/>
+        <w:t xml:space="preserve">0001</w:t>
+      </w:r>
+      <w:r/>
+    </w:p>
+    <w:p>
+      <w:pPr>
+        <w:spacing w:after="0"/>
+      </w:pPr>
+      <w:r>
+        <w:rPr>
+          <w:rFonts w:ascii="Fira Code Retina" w:hAnsi="Fira Code Retina" w:cs="Times New Roman"/>
+          <w:bCs/>
+          <w:sz w:val="18"/>
+          <w:szCs w:val="24"/>
+          <w:highlight w:val="none"/>
+          <w:lang w:val="ru-RU"/>
+        </w:rPr>
+        <w:t xml:space="preserve">4D8</w:t>
+        <w:tab/>
+        <w:t xml:space="preserve">1206</w:t>
+        <w:tab/>
+        <w:t xml:space="preserve">4D9</w:t>
+        <w:tab/>
+        <w:t xml:space="preserve">1206</w:t>
+        <w:tab/>
+        <w:t xml:space="preserve">4D8</w:t>
+        <w:tab/>
+        <w:t xml:space="preserve">1206</w:t>
+        <w:tab/>
+        <w:t xml:space="preserve">000</w:t>
+        <w:tab/>
+        <w:t xml:space="preserve">04D8</w:t>
+        <w:tab/>
+        <w:t xml:space="preserve">00CC</w:t>
+        <w:tab/>
+        <w:t xml:space="preserve">001</w:t>
+        <w:tab/>
+        <w:t xml:space="preserve">0001</w:t>
+      </w:r>
+      <w:r/>
+    </w:p>
+    <w:p>
+      <w:pPr>
+        <w:spacing w:after="0"/>
+      </w:pPr>
+      <w:r>
+        <w:rPr>
+          <w:rFonts w:ascii="Fira Code Retina" w:hAnsi="Fira Code Retina" w:cs="Times New Roman"/>
+          <w:bCs/>
+          <w:sz w:val="18"/>
+          <w:szCs w:val="24"/>
+          <w:highlight w:val="none"/>
+          <w:lang w:val="ru-RU"/>
+        </w:rPr>
+        <w:t xml:space="preserve">4D9</w:t>
+        <w:tab/>
+        <w:t xml:space="preserve">E8F7</w:t>
+        <w:tab/>
+        <w:t xml:space="preserve">4DA</w:t>
+        <w:tab/>
+        <w:t xml:space="preserve">E8F7</w:t>
+        <w:tab/>
+        <w:t xml:space="preserve">55D</w:t>
+        <w:tab/>
+        <w:t xml:space="preserve">00CC</w:t>
+        <w:tab/>
+        <w:t xml:space="preserve">000</w:t>
+        <w:tab/>
+        <w:t xml:space="preserve">FFF7</w:t>
+        <w:tab/>
+        <w:t xml:space="preserve">00CC</w:t>
+        <w:tab/>
+        <w:t xml:space="preserve">001</w:t>
+        <w:tab/>
+        <w:t xml:space="preserve">0001</w:t>
+        <w:tab/>
+        <w:t xml:space="preserve">55D</w:t>
+        <w:tab/>
+        <w:t xml:space="preserve">00CC</w:t>
+      </w:r>
+      <w:r/>
+    </w:p>
+    <w:p>
+      <w:pPr>
+        <w:spacing w:after="0"/>
+      </w:pPr>
+      <w:r>
+        <w:rPr>
+          <w:rFonts w:ascii="Fira Code Retina" w:hAnsi="Fira Code Retina" w:cs="Times New Roman"/>
+          <w:bCs/>
+          <w:sz w:val="18"/>
+          <w:szCs w:val="24"/>
+          <w:highlight w:val="none"/>
+          <w:lang w:val="ru-RU"/>
+        </w:rPr>
+        <w:t xml:space="preserve">4DA</w:t>
+        <w:tab/>
+        <w:t xml:space="preserve">EEF8</w:t>
+        <w:tab/>
+        <w:t xml:space="preserve">4DB</w:t>
+        <w:tab/>
+        <w:t xml:space="preserve">EEF8</w:t>
+        <w:tab/>
+        <w:t xml:space="preserve">4D3</w:t>
+        <w:tab/>
+        <w:t xml:space="preserve">00CC</w:t>
+        <w:tab/>
+        <w:t xml:space="preserve">000</w:t>
+        <w:tab/>
+        <w:t xml:space="preserve">FFF8</w:t>
+        <w:tab/>
+        <w:t xml:space="preserve">00CC</w:t>
+        <w:tab/>
+        <w:t xml:space="preserve">001</w:t>
+        <w:tab/>
+        <w:t xml:space="preserve">0001</w:t>
+        <w:tab/>
+        <w:t xml:space="preserve">4D3</w:t>
+        <w:tab/>
+        <w:t xml:space="preserve">00CC</w:t>
+      </w:r>
+      <w:r/>
+    </w:p>
+    <w:p>
+      <w:pPr>
+        <w:spacing w:after="0"/>
+      </w:pPr>
+      <w:r>
+        <w:rPr>
+          <w:rFonts w:ascii="Fira Code Retina" w:hAnsi="Fira Code Retina" w:cs="Times New Roman"/>
+          <w:bCs/>
+          <w:sz w:val="18"/>
+          <w:szCs w:val="24"/>
+          <w:highlight w:val="none"/>
+          <w:lang w:val="ru-RU"/>
+        </w:rPr>
+        <w:t xml:space="preserve">4DB</w:t>
+        <w:tab/>
+        <w:t xml:space="preserve">7EF6</w:t>
+        <w:tab/>
+        <w:t xml:space="preserve">4DC</w:t>
+        <w:tab/>
+        <w:t xml:space="preserve">7EF6</w:t>
+        <w:tab/>
+        <w:t xml:space="preserve">4D2</w:t>
+        <w:tab/>
+        <w:t xml:space="preserve">0000</w:t>
+        <w:tab/>
+        <w:t xml:space="preserve">000</w:t>
+        <w:tab/>
+        <w:t xml:space="preserve">FFF6</w:t>
+        <w:tab/>
+        <w:t xml:space="preserve">00CC</w:t>
+        <w:tab/>
+        <w:t xml:space="preserve">001</w:t>
+        <w:tab/>
+        <w:t xml:space="preserve">0001</w:t>
+      </w:r>
+      <w:r/>
+    </w:p>
+    <w:p>
+      <w:pPr>
+        <w:spacing w:after="0"/>
+      </w:pPr>
+      <w:r>
+        <w:rPr>
+          <w:rFonts w:ascii="Fira Code Retina" w:hAnsi="Fira Code Retina" w:cs="Times New Roman"/>
+          <w:bCs/>
+          <w:sz w:val="18"/>
+          <w:szCs w:val="24"/>
+          <w:highlight w:val="none"/>
+          <w:lang w:val="ru-RU"/>
+        </w:rPr>
+        <w:t xml:space="preserve">4DC</w:t>
+        <w:tab/>
+        <w:t xml:space="preserve">F00F</w:t>
+        <w:tab/>
+        <w:t xml:space="preserve">4DD</w:t>
+        <w:tab/>
+        <w:t xml:space="preserve">F00F</w:t>
+        <w:tab/>
+        <w:t xml:space="preserve">4DC</w:t>
+        <w:tab/>
+        <w:t xml:space="preserve">F00F</w:t>
+        <w:tab/>
+        <w:t xml:space="preserve">000</w:t>
+        <w:tab/>
+        <w:t xml:space="preserve">04DC</w:t>
+        <w:tab/>
+        <w:t xml:space="preserve">00CC</w:t>
+        <w:tab/>
+        <w:t xml:space="preserve">001</w:t>
+        <w:tab/>
+        <w:t xml:space="preserve">0001</w:t>
+      </w:r>
+      <w:r/>
+    </w:p>
+    <w:p>
+      <w:pPr>
+        <w:spacing w:after="0"/>
+      </w:pPr>
+      <w:r>
+        <w:rPr>
+          <w:rFonts w:ascii="Fira Code Retina" w:hAnsi="Fira Code Retina" w:cs="Times New Roman"/>
+          <w:bCs/>
+          <w:sz w:val="18"/>
+          <w:szCs w:val="24"/>
+          <w:highlight w:val="none"/>
+          <w:lang w:val="ru-RU"/>
+        </w:rPr>
+        <w:t xml:space="preserve">4DD</w:t>
+        <w:tab/>
+        <w:t xml:space="preserve">0200</w:t>
+        <w:tab/>
+        <w:t xml:space="preserve">4DE</w:t>
+        <w:tab/>
+        <w:t xml:space="preserve">0200</w:t>
+        <w:tab/>
+        <w:t xml:space="preserve">4DD</w:t>
+        <w:tab/>
+        <w:t xml:space="preserve">0200</w:t>
+        <w:tab/>
+        <w:t xml:space="preserve">000</w:t>
+        <w:tab/>
+        <w:t xml:space="preserve">04DD</w:t>
+        <w:tab/>
+        <w:t xml:space="preserve">0000</w:t>
+        <w:tab/>
+        <w:t xml:space="preserve">005</w:t>
+        <w:tab/>
+        <w:t xml:space="preserve">0101</w:t>
+      </w:r>
+      <w:r/>
+    </w:p>
+    <w:p>
+      <w:pPr>
+        <w:spacing w:after="0"/>
+      </w:pPr>
+      <w:r>
+        <w:rPr>
+          <w:rFonts w:ascii="Fira Code Retina" w:hAnsi="Fira Code Retina" w:cs="Times New Roman"/>
+          <w:bCs/>
+          <w:sz w:val="18"/>
+          <w:szCs w:val="24"/>
+          <w:highlight w:val="none"/>
+          <w:lang w:val="ru-RU"/>
+        </w:rPr>
+        <w:t xml:space="preserve">4DE</w:t>
+        <w:tab/>
+        <w:t xml:space="preserve">1207</w:t>
+        <w:tab/>
+        <w:t xml:space="preserve">4DF</w:t>
+        <w:tab/>
+        <w:t xml:space="preserve">1207</w:t>
+        <w:tab/>
+        <w:t xml:space="preserve">4DE</w:t>
+        <w:tab/>
+        <w:t xml:space="preserve">1207</w:t>
+        <w:tab/>
+        <w:t xml:space="preserve">000</w:t>
+        <w:tab/>
+        <w:t xml:space="preserve">04DE</w:t>
+        <w:tab/>
+        <w:t xml:space="preserve">0040</w:t>
+        <w:tab/>
+        <w:t xml:space="preserve">005</w:t>
+        <w:tab/>
+        <w:t xml:space="preserve">0101</w:t>
+      </w:r>
+      <w:r/>
+    </w:p>
+    <w:p>
+      <w:pPr>
+        <w:spacing w:after="0"/>
+      </w:pPr>
+      <w:r>
+        <w:rPr>
+          <w:rFonts w:ascii="Fira Code Retina" w:hAnsi="Fira Code Retina" w:cs="Times New Roman"/>
+          <w:bCs/>
+          <w:sz w:val="18"/>
+          <w:szCs w:val="24"/>
+          <w:highlight w:val="none"/>
+          <w:lang w:val="ru-RU"/>
+        </w:rPr>
+        <w:t xml:space="preserve">4DF</w:t>
+        <w:tab/>
+        <w:t xml:space="preserve">2F40</w:t>
+        <w:tab/>
+        <w:t xml:space="preserve">4E0</w:t>
+        <w:tab/>
+        <w:t xml:space="preserve">2F40</w:t>
+        <w:tab/>
+        <w:t xml:space="preserve">4DF</w:t>
+        <w:tab/>
+        <w:t xml:space="preserve">0040</w:t>
+        <w:tab/>
+        <w:t xml:space="preserve">000</w:t>
+        <w:tab/>
+        <w:t xml:space="preserve">0040</w:t>
+        <w:tab/>
+        <w:t xml:space="preserve">0040</w:t>
+        <w:tab/>
+        <w:t xml:space="preserve">001</w:t>
+        <w:tab/>
+        <w:t xml:space="preserve">0001</w:t>
+      </w:r>
+      <w:r/>
+    </w:p>
+    <w:p>
+      <w:pPr>
+        <w:spacing w:after="0"/>
+      </w:pPr>
+      <w:r>
+        <w:rPr>
+          <w:rFonts w:ascii="Fira Code Retina" w:hAnsi="Fira Code Retina" w:cs="Times New Roman"/>
+          <w:bCs/>
+          <w:sz w:val="18"/>
+          <w:szCs w:val="24"/>
+          <w:highlight w:val="none"/>
+          <w:lang w:val="ru-RU"/>
+        </w:rPr>
+        <w:t xml:space="preserve">4E0</w:t>
+        <w:tab/>
+        <w:t xml:space="preserve">F0FD</w:t>
+        <w:tab/>
+        <w:t xml:space="preserve">4E1</w:t>
+        <w:tab/>
+        <w:t xml:space="preserve">F0FD</w:t>
+        <w:tab/>
+        <w:t xml:space="preserve">4E0</w:t>
+        <w:tab/>
+        <w:t xml:space="preserve">F0FD</w:t>
+        <w:tab/>
+        <w:t xml:space="preserve">000</w:t>
+        <w:tab/>
+        <w:t xml:space="preserve">04E0</w:t>
+        <w:tab/>
+        <w:t xml:space="preserve">0040</w:t>
+        <w:tab/>
+        <w:t xml:space="preserve">001</w:t>
+        <w:tab/>
+        <w:t xml:space="preserve">0001</w:t>
+      </w:r>
+      <w:r/>
+    </w:p>
+    <w:p>
+      <w:pPr>
+        <w:spacing w:after="0"/>
+      </w:pPr>
+      <w:r>
+        <w:rPr>
+          <w:rFonts w:ascii="Fira Code Retina" w:hAnsi="Fira Code Retina" w:cs="Times New Roman"/>
+          <w:bCs/>
+          <w:sz w:val="18"/>
+          <w:szCs w:val="24"/>
+          <w:highlight w:val="none"/>
+          <w:lang w:val="ru-RU"/>
+        </w:rPr>
+        <w:t xml:space="preserve">4E1</w:t>
+        <w:tab/>
+        <w:t xml:space="preserve">1206</w:t>
+        <w:tab/>
+        <w:t xml:space="preserve">4E2</w:t>
+        <w:tab/>
+        <w:t xml:space="preserve">1206</w:t>
+        <w:tab/>
+        <w:t xml:space="preserve">4E1</w:t>
+        <w:tab/>
+        <w:t xml:space="preserve">1206</w:t>
+        <w:tab/>
+        <w:t xml:space="preserve">000</w:t>
+        <w:tab/>
+        <w:t xml:space="preserve">04E1</w:t>
+        <w:tab/>
+        <w:t xml:space="preserve">00D3</w:t>
+        <w:tab/>
+        <w:t xml:space="preserve">001</w:t>
+        <w:tab/>
+        <w:t xml:space="preserve">0001</w:t>
+      </w:r>
+      <w:r/>
+    </w:p>
+    <w:p>
+      <w:pPr>
+        <w:spacing w:after="0"/>
+      </w:pPr>
+      <w:r>
+        <w:rPr>
+          <w:rFonts w:ascii="Fira Code Retina" w:hAnsi="Fira Code Retina" w:cs="Times New Roman"/>
+          <w:bCs/>
+          <w:sz w:val="18"/>
+          <w:szCs w:val="24"/>
+          <w:highlight w:val="none"/>
+          <w:lang w:val="ru-RU"/>
+        </w:rPr>
+        <w:t xml:space="preserve">4E2</w:t>
+        <w:tab/>
+        <w:t xml:space="preserve">0680</w:t>
+        <w:tab/>
+        <w:t xml:space="preserve">4E3</w:t>
+        <w:tab/>
+        <w:t xml:space="preserve">0680</w:t>
+        <w:tab/>
+        <w:t xml:space="preserve">4E2</w:t>
+        <w:tab/>
+        <w:t xml:space="preserve">0680</w:t>
+        <w:tab/>
+        <w:t xml:space="preserve">000</w:t>
+        <w:tab/>
+        <w:t xml:space="preserve">04E2</w:t>
+        <w:tab/>
+        <w:t xml:space="preserve">D300</w:t>
+        <w:tab/>
+        <w:t xml:space="preserve">009</w:t>
+        <w:tab/>
+        <w:t xml:space="preserve">1001</w:t>
+      </w:r>
+      <w:r/>
+    </w:p>
+    <w:p>
+      <w:pPr>
+        <w:spacing w:after="0"/>
+      </w:pPr>
+      <w:r>
+        <w:rPr>
+          <w:rFonts w:ascii="Fira Code Retina" w:hAnsi="Fira Code Retina" w:cs="Times New Roman"/>
+          <w:bCs/>
+          <w:sz w:val="18"/>
+          <w:szCs w:val="24"/>
+          <w:highlight w:val="none"/>
+          <w:lang w:val="ru-RU"/>
+        </w:rPr>
+        <w:t xml:space="preserve">4E3</w:t>
+        <w:tab/>
+        <w:t xml:space="preserve">3EEF</w:t>
+        <w:tab/>
+        <w:t xml:space="preserve">4E4</w:t>
+        <w:tab/>
+        <w:t xml:space="preserve">3EEF</w:t>
+        <w:tab/>
+        <w:t xml:space="preserve">4D3</w:t>
+        <w:tab/>
+        <w:t xml:space="preserve">00CC</w:t>
+        <w:tab/>
+        <w:t xml:space="preserve">000</w:t>
+        <w:tab/>
+        <w:t xml:space="preserve">2C33</w:t>
+        <w:tab/>
+        <w:t xml:space="preserve">D3CC</w:t>
+        <w:tab/>
+        <w:t xml:space="preserve">009</w:t>
+        <w:tab/>
+        <w:t xml:space="preserve">1001</w:t>
+      </w:r>
+      <w:r/>
+    </w:p>
+    <w:p>
+      <w:pPr>
+        <w:spacing w:after="0"/>
+      </w:pPr>
+      <w:r>
+        <w:rPr>
+          <w:rFonts w:ascii="Fira Code Retina" w:hAnsi="Fira Code Retina" w:cs="Times New Roman"/>
+          <w:bCs/>
+          <w:sz w:val="18"/>
+          <w:szCs w:val="24"/>
+          <w:highlight w:val="none"/>
+          <w:lang w:val="ru-RU"/>
+        </w:rPr>
+        <w:t xml:space="preserve">4E4</w:t>
+        <w:tab/>
+        <w:t xml:space="preserve">E8EC</w:t>
+        <w:tab/>
+        <w:t xml:space="preserve">4E5</w:t>
+        <w:tab/>
+        <w:t xml:space="preserve">E8EC</w:t>
+        <w:tab/>
+        <w:t xml:space="preserve">55D</w:t>
+        <w:tab/>
+        <w:t xml:space="preserve">D3CC</w:t>
+        <w:tab/>
+        <w:t xml:space="preserve">000</w:t>
+        <w:tab/>
+        <w:t xml:space="preserve">FFEC</w:t>
+        <w:tab/>
+        <w:t xml:space="preserve">D3CC</w:t>
+        <w:tab/>
+        <w:t xml:space="preserve">009</w:t>
+        <w:tab/>
+        <w:t xml:space="preserve">1001</w:t>
+        <w:tab/>
+        <w:t xml:space="preserve">55D</w:t>
+        <w:tab/>
+        <w:t xml:space="preserve">D3CC</w:t>
+      </w:r>
+      <w:r/>
+    </w:p>
+    <w:p>
+      <w:pPr>
+        <w:spacing w:after="0"/>
+      </w:pPr>
+      <w:r>
+        <w:rPr>
+          <w:rFonts w:ascii="Fira Code Retina" w:hAnsi="Fira Code Retina" w:cs="Times New Roman"/>
+          <w:bCs/>
+          <w:sz w:val="18"/>
+          <w:szCs w:val="24"/>
+          <w:highlight w:val="none"/>
+          <w:lang w:val="ru-RU"/>
+        </w:rPr>
+        <w:t xml:space="preserve">4E5</w:t>
+        <w:tab/>
+        <w:t xml:space="preserve">6EED</w:t>
+        <w:tab/>
+        <w:t xml:space="preserve">4E6</w:t>
+        <w:tab/>
+        <w:t xml:space="preserve">6EED</w:t>
+        <w:tab/>
+        <w:t xml:space="preserve">4D3</w:t>
+        <w:tab/>
+        <w:t xml:space="preserve">00CC</w:t>
+        <w:tab/>
+        <w:t xml:space="preserve">000</w:t>
+        <w:tab/>
+        <w:t xml:space="preserve">FFED</w:t>
+        <w:tab/>
+        <w:t xml:space="preserve">D300</w:t>
+        <w:tab/>
+        <w:t xml:space="preserve">009</w:t>
+        <w:tab/>
+        <w:t xml:space="preserve">1001</w:t>
+      </w:r>
+      <w:r/>
+    </w:p>
+    <w:p>
+      <w:pPr>
+        <w:spacing w:after="0"/>
+      </w:pPr>
+      <w:r>
+        <w:rPr>
+          <w:rFonts w:ascii="Fira Code Retina" w:hAnsi="Fira Code Retina" w:cs="Times New Roman"/>
+          <w:bCs/>
+          <w:sz w:val="18"/>
+          <w:szCs w:val="24"/>
+          <w:highlight w:val="none"/>
+          <w:lang w:val="ru-RU"/>
+        </w:rPr>
+        <w:t xml:space="preserve">4E6</w:t>
+        <w:tab/>
+        <w:t xml:space="preserve">0680</w:t>
+        <w:tab/>
+        <w:t xml:space="preserve">4E7</w:t>
+        <w:tab/>
+        <w:t xml:space="preserve">0680</w:t>
+        <w:tab/>
+        <w:t xml:space="preserve">4E6</w:t>
+        <w:tab/>
+        <w:t xml:space="preserve">0680</w:t>
+        <w:tab/>
+        <w:t xml:space="preserve">000</w:t>
+        <w:tab/>
+        <w:t xml:space="preserve">04E6</w:t>
+        <w:tab/>
+        <w:t xml:space="preserve">00D3</w:t>
+        <w:tab/>
+        <w:t xml:space="preserve">001</w:t>
+        <w:tab/>
+        <w:t xml:space="preserve">0001</w:t>
+      </w:r>
+      <w:r/>
+    </w:p>
+    <w:p>
+      <w:pPr>
+        <w:spacing w:after="0"/>
+      </w:pPr>
+      <w:r>
+        <w:rPr>
+          <w:rFonts w:ascii="Fira Code Retina" w:hAnsi="Fira Code Retina" w:cs="Times New Roman"/>
+          <w:bCs/>
+          <w:sz w:val="18"/>
+          <w:szCs w:val="24"/>
+          <w:highlight w:val="none"/>
+          <w:lang w:val="ru-RU"/>
+        </w:rPr>
+        <w:t xml:space="preserve">4E7</w:t>
+        <w:tab/>
+        <w:t xml:space="preserve">7EEA</w:t>
+        <w:tab/>
+        <w:t xml:space="preserve">4E8</w:t>
+        <w:tab/>
+        <w:t xml:space="preserve">7EEA</w:t>
+        <w:tab/>
+        <w:t xml:space="preserve">4D2</w:t>
+        <w:tab/>
+        <w:t xml:space="preserve">0000</w:t>
+        <w:tab/>
+        <w:t xml:space="preserve">000</w:t>
+        <w:tab/>
+        <w:t xml:space="preserve">FFEA</w:t>
+        <w:tab/>
+        <w:t xml:space="preserve">00D3</w:t>
+        <w:tab/>
+        <w:t xml:space="preserve">001</w:t>
+        <w:tab/>
+        <w:t xml:space="preserve">0001</w:t>
+      </w:r>
+      <w:r/>
+    </w:p>
+    <w:p>
+      <w:pPr>
+        <w:spacing w:after="0"/>
+      </w:pPr>
+      <w:r>
+        <w:rPr>
+          <w:rFonts w:ascii="Fira Code Retina" w:hAnsi="Fira Code Retina" w:cs="Times New Roman"/>
+          <w:bCs/>
+          <w:sz w:val="18"/>
+          <w:szCs w:val="24"/>
+          <w:highlight w:val="none"/>
+          <w:lang w:val="ru-RU"/>
+        </w:rPr>
+        <w:t xml:space="preserve">4E8</w:t>
+        <w:tab/>
+        <w:t xml:space="preserve">F003</w:t>
+        <w:tab/>
+        <w:t xml:space="preserve">4E9</w:t>
+        <w:tab/>
+        <w:t xml:space="preserve">F003</w:t>
+        <w:tab/>
+        <w:t xml:space="preserve">4E8</w:t>
+        <w:tab/>
+        <w:t xml:space="preserve">F003</w:t>
+        <w:tab/>
+        <w:t xml:space="preserve">000</w:t>
+        <w:tab/>
+        <w:t xml:space="preserve">04E8</w:t>
+        <w:tab/>
+        <w:t xml:space="preserve">00D3</w:t>
+        <w:tab/>
+        <w:t xml:space="preserve">001</w:t>
+        <w:tab/>
+        <w:t xml:space="preserve">0001</w:t>
+      </w:r>
+      <w:r/>
+    </w:p>
+    <w:p>
+      <w:pPr>
+        <w:spacing w:after="0"/>
+      </w:pPr>
+      <w:r>
+        <w:rPr>
+          <w:rFonts w:ascii="Fira Code Retina" w:hAnsi="Fira Code Retina" w:cs="Times New Roman"/>
+          <w:bCs/>
+          <w:sz w:val="18"/>
+          <w:szCs w:val="24"/>
+          <w:highlight w:val="none"/>
+          <w:lang w:val="ru-RU"/>
+        </w:rPr>
+        <w:t xml:space="preserve">4E9</w:t>
+        <w:tab/>
+        <w:t xml:space="preserve">AAE7</w:t>
+        <w:tab/>
+        <w:t xml:space="preserve">4EA</w:t>
+        <w:tab/>
+        <w:t xml:space="preserve">AAE7</w:t>
+        <w:tab/>
+        <w:t xml:space="preserve">55D</w:t>
+        <w:tab/>
+        <w:t xml:space="preserve">D3CC</w:t>
+        <w:tab/>
+        <w:t xml:space="preserve">000</w:t>
+        <w:tab/>
+        <w:t xml:space="preserve">FFE7</w:t>
+        <w:tab/>
+        <w:t xml:space="preserve">D3CC</w:t>
+        <w:tab/>
+        <w:t xml:space="preserve">009</w:t>
+        <w:tab/>
+        <w:t xml:space="preserve">1001</w:t>
+        <w:tab/>
+        <w:t xml:space="preserve">4D1</w:t>
+        <w:tab/>
+        <w:t xml:space="preserve">055E</w:t>
+      </w:r>
+      <w:r/>
+    </w:p>
+    <w:p>
+      <w:pPr>
+        <w:spacing w:after="0"/>
+      </w:pPr>
+      <w:r>
+        <w:rPr>
+          <w:rFonts w:ascii="Fira Code Retina" w:hAnsi="Fira Code Retina" w:cs="Times New Roman"/>
+          <w:bCs/>
+          <w:sz w:val="18"/>
+          <w:szCs w:val="24"/>
+          <w:highlight w:val="none"/>
+          <w:lang w:val="ru-RU"/>
+        </w:rPr>
+        <w:t xml:space="preserve">4EA</w:t>
+        <w:tab/>
+        <w:t xml:space="preserve">0200</w:t>
+        <w:tab/>
+        <w:t xml:space="preserve">4EB</w:t>
+        <w:tab/>
+        <w:t xml:space="preserve">0200</w:t>
+        <w:tab/>
+        <w:t xml:space="preserve">4EA</w:t>
+        <w:tab/>
+        <w:t xml:space="preserve">0200</w:t>
+        <w:tab/>
+        <w:t xml:space="preserve">000</w:t>
+        <w:tab/>
+        <w:t xml:space="preserve">04EA</w:t>
+        <w:tab/>
+        <w:t xml:space="preserve">0000</w:t>
+        <w:tab/>
+        <w:t xml:space="preserve">005</w:t>
+        <w:tab/>
+        <w:t xml:space="preserve">0101</w:t>
+      </w:r>
+      <w:r/>
+    </w:p>
+    <w:p>
+      <w:pPr>
+        <w:spacing w:after="0"/>
+      </w:pPr>
+      <w:r>
+        <w:rPr>
+          <w:rFonts w:ascii="Fira Code Retina" w:hAnsi="Fira Code Retina" w:cs="Times New Roman"/>
+          <w:bCs/>
+          <w:sz w:val="18"/>
+          <w:szCs w:val="24"/>
+          <w:highlight w:val="none"/>
+          <w:lang w:val="ru-RU"/>
+        </w:rPr>
+        <w:t xml:space="preserve">4EB</w:t>
+        <w:tab/>
+        <w:t xml:space="preserve">CEE9</w:t>
+        <w:tab/>
+        <w:t xml:space="preserve">4D5</w:t>
+        <w:tab/>
+        <w:t xml:space="preserve">CEE9</w:t>
+        <w:tab/>
+        <w:t xml:space="preserve">4EB</w:t>
+        <w:tab/>
+        <w:t xml:space="preserve">04D5</w:t>
+        <w:tab/>
+        <w:t xml:space="preserve">000</w:t>
+        <w:tab/>
+        <w:t xml:space="preserve">FFE9</w:t>
+        <w:tab/>
+        <w:t xml:space="preserve">0000</w:t>
+        <w:tab/>
+        <w:t xml:space="preserve">005</w:t>
+        <w:tab/>
+        <w:t xml:space="preserve">0101</w:t>
+      </w:r>
+      <w:r/>
+    </w:p>
+    <w:p>
+      <w:pPr>
+        <w:spacing w:after="0"/>
+      </w:pPr>
+      <w:r>
+        <w:rPr>
+          <w:rFonts w:ascii="Fira Code Retina" w:hAnsi="Fira Code Retina" w:cs="Times New Roman"/>
+          <w:bCs/>
+          <w:sz w:val="18"/>
+          <w:szCs w:val="24"/>
+          <w:highlight w:val="none"/>
+          <w:lang w:val="ru-RU"/>
+        </w:rPr>
+        <w:t xml:space="preserve">4D5</w:t>
+        <w:tab/>
+        <w:t xml:space="preserve">1207</w:t>
+        <w:tab/>
+        <w:t xml:space="preserve">4D6</w:t>
+        <w:tab/>
+        <w:t xml:space="preserve">1207</w:t>
+        <w:tab/>
+        <w:t xml:space="preserve">4D5</w:t>
+        <w:tab/>
+        <w:t xml:space="preserve">1207</w:t>
+        <w:tab/>
+        <w:t xml:space="preserve">000</w:t>
+        <w:tab/>
+        <w:t xml:space="preserve">04D5</w:t>
+        <w:tab/>
+        <w:t xml:space="preserve">0040</w:t>
+        <w:tab/>
+        <w:t xml:space="preserve">005</w:t>
+        <w:tab/>
+        <w:t xml:space="preserve">0101</w:t>
+      </w:r>
+      <w:r/>
+    </w:p>
+    <w:p>
+      <w:pPr>
+        <w:spacing w:after="0"/>
+      </w:pPr>
+      <w:r>
+        <w:rPr>
+          <w:rFonts w:ascii="Fira Code Retina" w:hAnsi="Fira Code Retina" w:cs="Times New Roman"/>
+          <w:bCs/>
+          <w:sz w:val="18"/>
+          <w:szCs w:val="24"/>
+          <w:highlight w:val="none"/>
+          <w:lang w:val="ru-RU"/>
+        </w:rPr>
+        <w:t xml:space="preserve">4D6</w:t>
+        <w:tab/>
+        <w:t xml:space="preserve">2F40</w:t>
+        <w:tab/>
+        <w:t xml:space="preserve">4D7</w:t>
+        <w:tab/>
+        <w:t xml:space="preserve">2F40</w:t>
+        <w:tab/>
+        <w:t xml:space="preserve">4D6</w:t>
+        <w:tab/>
+        <w:t xml:space="preserve">0040</w:t>
+        <w:tab/>
+        <w:t xml:space="preserve">000</w:t>
+        <w:tab/>
+        <w:t xml:space="preserve">0040</w:t>
+        <w:tab/>
+        <w:t xml:space="preserve">0040</w:t>
+        <w:tab/>
+        <w:t xml:space="preserve">001</w:t>
+        <w:tab/>
+        <w:t xml:space="preserve">0001</w:t>
+      </w:r>
+      <w:r/>
+    </w:p>
+    <w:p>
+      <w:pPr>
+        <w:spacing w:after="0"/>
+      </w:pPr>
+      <w:r>
+        <w:rPr>
+          <w:rFonts w:ascii="Fira Code Retina" w:hAnsi="Fira Code Retina" w:cs="Times New Roman"/>
+          <w:bCs/>
+          <w:sz w:val="18"/>
+          <w:szCs w:val="24"/>
+          <w:highlight w:val="none"/>
+          <w:lang w:val="ru-RU"/>
+        </w:rPr>
+        <w:t xml:space="preserve">4D7</w:t>
+        <w:tab/>
+        <w:t xml:space="preserve">F0FD</w:t>
+        <w:tab/>
+        <w:t xml:space="preserve">4D8</w:t>
+        <w:tab/>
+        <w:t xml:space="preserve">F0FD</w:t>
+        <w:tab/>
+        <w:t xml:space="preserve">4D7</w:t>
+        <w:tab/>
+        <w:t xml:space="preserve">F0FD</w:t>
+        <w:tab/>
+        <w:t xml:space="preserve">000</w:t>
+        <w:tab/>
+        <w:t xml:space="preserve">04D7</w:t>
+        <w:tab/>
+        <w:t xml:space="preserve">0040</w:t>
+        <w:tab/>
+        <w:t xml:space="preserve">001</w:t>
+        <w:tab/>
+        <w:t xml:space="preserve">0001</w:t>
+      </w:r>
+      <w:r/>
+    </w:p>
+    <w:p>
+      <w:pPr>
+        <w:spacing w:after="0"/>
+      </w:pPr>
+      <w:r>
+        <w:rPr>
+          <w:rFonts w:ascii="Fira Code Retina" w:hAnsi="Fira Code Retina" w:cs="Times New Roman"/>
+          <w:bCs/>
+          <w:sz w:val="18"/>
+          <w:szCs w:val="24"/>
+          <w:highlight w:val="none"/>
+          <w:lang w:val="ru-RU"/>
+        </w:rPr>
+        <w:t xml:space="preserve">4D8</w:t>
+        <w:tab/>
+        <w:t xml:space="preserve">1206</w:t>
+        <w:tab/>
+        <w:t xml:space="preserve">4D9</w:t>
+        <w:tab/>
+        <w:t xml:space="preserve">1206</w:t>
+        <w:tab/>
+        <w:t xml:space="preserve">4D8</w:t>
+        <w:tab/>
+        <w:t xml:space="preserve">1206</w:t>
+        <w:tab/>
+        <w:t xml:space="preserve">000</w:t>
+        <w:tab/>
+        <w:t xml:space="preserve">04D8</w:t>
+        <w:tab/>
+        <w:t xml:space="preserve">00D4</w:t>
+        <w:tab/>
+        <w:t xml:space="preserve">001</w:t>
+        <w:tab/>
+        <w:t xml:space="preserve">0001</w:t>
+      </w:r>
+      <w:r/>
+    </w:p>
+    <w:p>
+      <w:pPr>
+        <w:spacing w:after="0"/>
+      </w:pPr>
+      <w:r>
+        <w:rPr>
+          <w:rFonts w:ascii="Fira Code Retina" w:hAnsi="Fira Code Retina" w:cs="Times New Roman"/>
+          <w:bCs/>
+          <w:sz w:val="18"/>
+          <w:szCs w:val="24"/>
+          <w:highlight w:val="none"/>
+          <w:lang w:val="ru-RU"/>
+        </w:rPr>
+        <w:t xml:space="preserve">4D9</w:t>
+        <w:tab/>
+        <w:t xml:space="preserve">E8F7</w:t>
+        <w:tab/>
+        <w:t xml:space="preserve">4DA</w:t>
+        <w:tab/>
+        <w:t xml:space="preserve">E8F7</w:t>
+        <w:tab/>
+        <w:t xml:space="preserve">55E</w:t>
+        <w:tab/>
+        <w:t xml:space="preserve">00D4</w:t>
+        <w:tab/>
+        <w:t xml:space="preserve">000</w:t>
+        <w:tab/>
+        <w:t xml:space="preserve">FFF7</w:t>
+        <w:tab/>
+        <w:t xml:space="preserve">00D4</w:t>
+        <w:tab/>
+        <w:t xml:space="preserve">001</w:t>
+        <w:tab/>
+        <w:t xml:space="preserve">0001</w:t>
+        <w:tab/>
+        <w:t xml:space="preserve">55E</w:t>
+        <w:tab/>
+        <w:t xml:space="preserve">00D4</w:t>
+      </w:r>
+      <w:r/>
+    </w:p>
+    <w:p>
+      <w:pPr>
+        <w:spacing w:after="0"/>
+      </w:pPr>
+      <w:r>
+        <w:rPr>
+          <w:rFonts w:ascii="Fira Code Retina" w:hAnsi="Fira Code Retina" w:cs="Times New Roman"/>
+          <w:bCs/>
+          <w:sz w:val="18"/>
+          <w:szCs w:val="24"/>
+          <w:highlight w:val="none"/>
+          <w:lang w:val="ru-RU"/>
+        </w:rPr>
+        <w:t xml:space="preserve">4DA</w:t>
+        <w:tab/>
+        <w:t xml:space="preserve">EEF8</w:t>
+        <w:tab/>
+        <w:t xml:space="preserve">4DB</w:t>
+        <w:tab/>
+        <w:t xml:space="preserve">EEF8</w:t>
+        <w:tab/>
+        <w:t xml:space="preserve">4D3</w:t>
+        <w:tab/>
+        <w:t xml:space="preserve">00D4</w:t>
+        <w:tab/>
+        <w:t xml:space="preserve">000</w:t>
+        <w:tab/>
+        <w:t xml:space="preserve">FFF8</w:t>
+        <w:tab/>
+        <w:t xml:space="preserve">00D4</w:t>
+        <w:tab/>
+        <w:t xml:space="preserve">001</w:t>
+        <w:tab/>
+        <w:t xml:space="preserve">0001</w:t>
+        <w:tab/>
+        <w:t xml:space="preserve">4D3</w:t>
+        <w:tab/>
+        <w:t xml:space="preserve">00D4</w:t>
+      </w:r>
+      <w:r/>
+    </w:p>
+    <w:p>
+      <w:pPr>
+        <w:spacing w:after="0"/>
+      </w:pPr>
+      <w:r>
+        <w:rPr>
+          <w:rFonts w:ascii="Fira Code Retina" w:hAnsi="Fira Code Retina" w:cs="Times New Roman"/>
+          <w:bCs/>
+          <w:sz w:val="18"/>
+          <w:szCs w:val="24"/>
+          <w:highlight w:val="none"/>
+          <w:lang w:val="ru-RU"/>
+        </w:rPr>
+        <w:t xml:space="preserve">4DB</w:t>
+        <w:tab/>
+        <w:t xml:space="preserve">7EF6</w:t>
+        <w:tab/>
+        <w:t xml:space="preserve">4DC</w:t>
+        <w:tab/>
+        <w:t xml:space="preserve">7EF6</w:t>
+        <w:tab/>
+        <w:t xml:space="preserve">4D2</w:t>
+        <w:tab/>
+        <w:t xml:space="preserve">0000</w:t>
+        <w:tab/>
+        <w:t xml:space="preserve">000</w:t>
+        <w:tab/>
+        <w:t xml:space="preserve">FFF6</w:t>
+        <w:tab/>
+        <w:t xml:space="preserve">00D4</w:t>
+        <w:tab/>
+        <w:t xml:space="preserve">001</w:t>
+        <w:tab/>
+        <w:t xml:space="preserve">0001</w:t>
+      </w:r>
+      <w:r/>
+    </w:p>
+    <w:p>
+      <w:pPr>
+        <w:spacing w:after="0"/>
+      </w:pPr>
+      <w:r>
+        <w:rPr>
+          <w:rFonts w:ascii="Fira Code Retina" w:hAnsi="Fira Code Retina" w:cs="Times New Roman"/>
+          <w:bCs/>
+          <w:sz w:val="18"/>
+          <w:szCs w:val="24"/>
+          <w:highlight w:val="none"/>
+          <w:lang w:val="ru-RU"/>
+        </w:rPr>
+        <w:t xml:space="preserve">4DC</w:t>
+        <w:tab/>
+        <w:t xml:space="preserve">F00F</w:t>
+        <w:tab/>
+        <w:t xml:space="preserve">4DD</w:t>
+        <w:tab/>
+        <w:t xml:space="preserve">F00F</w:t>
+        <w:tab/>
+        <w:t xml:space="preserve">4DC</w:t>
+        <w:tab/>
+        <w:t xml:space="preserve">F00F</w:t>
+        <w:tab/>
+        <w:t xml:space="preserve">000</w:t>
+        <w:tab/>
+        <w:t xml:space="preserve">04DC</w:t>
+        <w:tab/>
+        <w:t xml:space="preserve">00D4</w:t>
+        <w:tab/>
+        <w:t xml:space="preserve">001</w:t>
+        <w:tab/>
+        <w:t xml:space="preserve">0001</w:t>
+      </w:r>
+      <w:r/>
+    </w:p>
+    <w:p>
+      <w:pPr>
+        <w:spacing w:after="0"/>
+      </w:pPr>
+      <w:r>
+        <w:rPr>
+          <w:rFonts w:ascii="Fira Code Retina" w:hAnsi="Fira Code Retina" w:cs="Times New Roman"/>
+          <w:bCs/>
+          <w:sz w:val="18"/>
+          <w:szCs w:val="24"/>
+          <w:highlight w:val="none"/>
+          <w:lang w:val="ru-RU"/>
+        </w:rPr>
+        <w:t xml:space="preserve">4DD</w:t>
+        <w:tab/>
+        <w:t xml:space="preserve">0200</w:t>
+        <w:tab/>
+        <w:t xml:space="preserve">4DE</w:t>
+        <w:tab/>
+        <w:t xml:space="preserve">0200</w:t>
+        <w:tab/>
+        <w:t xml:space="preserve">4DD</w:t>
+        <w:tab/>
+        <w:t xml:space="preserve">0200</w:t>
+        <w:tab/>
+        <w:t xml:space="preserve">000</w:t>
+        <w:tab/>
+        <w:t xml:space="preserve">04DD</w:t>
+        <w:tab/>
+        <w:t xml:space="preserve">0000</w:t>
+        <w:tab/>
+        <w:t xml:space="preserve">005</w:t>
+        <w:tab/>
+        <w:t xml:space="preserve">0101</w:t>
+      </w:r>
+      <w:r/>
+    </w:p>
+    <w:p>
+      <w:pPr>
+        <w:spacing w:after="0"/>
+      </w:pPr>
+      <w:r>
+        <w:rPr>
+          <w:rFonts w:ascii="Fira Code Retina" w:hAnsi="Fira Code Retina" w:cs="Times New Roman"/>
+          <w:bCs/>
+          <w:sz w:val="18"/>
+          <w:szCs w:val="24"/>
+          <w:highlight w:val="none"/>
+          <w:lang w:val="ru-RU"/>
+        </w:rPr>
+        <w:t xml:space="preserve">4DE</w:t>
+        <w:tab/>
+        <w:t xml:space="preserve">1207</w:t>
+        <w:tab/>
+        <w:t xml:space="preserve">4DF</w:t>
+        <w:tab/>
+        <w:t xml:space="preserve">1207</w:t>
+        <w:tab/>
+        <w:t xml:space="preserve">4DE</w:t>
+        <w:tab/>
+        <w:t xml:space="preserve">1207</w:t>
+        <w:tab/>
+        <w:t xml:space="preserve">000</w:t>
+        <w:tab/>
+        <w:t xml:space="preserve">04DE</w:t>
+        <w:tab/>
+        <w:t xml:space="preserve">0040</w:t>
+        <w:tab/>
+        <w:t xml:space="preserve">005</w:t>
+        <w:tab/>
+        <w:t xml:space="preserve">0101</w:t>
+      </w:r>
+      <w:r/>
+    </w:p>
+    <w:p>
+      <w:pPr>
+        <w:spacing w:after="0"/>
+      </w:pPr>
+      <w:r>
+        <w:rPr>
+          <w:rFonts w:ascii="Fira Code Retina" w:hAnsi="Fira Code Retina" w:cs="Times New Roman"/>
+          <w:bCs/>
+          <w:sz w:val="18"/>
+          <w:szCs w:val="24"/>
+          <w:highlight w:val="none"/>
+          <w:lang w:val="ru-RU"/>
+        </w:rPr>
+        <w:t xml:space="preserve">4DF</w:t>
+        <w:tab/>
+        <w:t xml:space="preserve">2F40</w:t>
+        <w:tab/>
+        <w:t xml:space="preserve">4E0</w:t>
+        <w:tab/>
+        <w:t xml:space="preserve">2F40</w:t>
+        <w:tab/>
+        <w:t xml:space="preserve">4DF</w:t>
+        <w:tab/>
+        <w:t xml:space="preserve">0040</w:t>
+        <w:tab/>
+        <w:t xml:space="preserve">000</w:t>
+        <w:tab/>
+        <w:t xml:space="preserve">0040</w:t>
+        <w:tab/>
+        <w:t xml:space="preserve">0040</w:t>
+        <w:tab/>
+        <w:t xml:space="preserve">001</w:t>
+        <w:tab/>
+        <w:t xml:space="preserve">0001</w:t>
+      </w:r>
+      <w:r/>
+    </w:p>
+    <w:p>
+      <w:pPr>
+        <w:spacing w:after="0"/>
+      </w:pPr>
+      <w:r>
+        <w:rPr>
+          <w:rFonts w:ascii="Fira Code Retina" w:hAnsi="Fira Code Retina" w:cs="Times New Roman"/>
+          <w:bCs/>
+          <w:sz w:val="18"/>
+          <w:szCs w:val="24"/>
+          <w:highlight w:val="none"/>
+          <w:lang w:val="ru-RU"/>
+        </w:rPr>
+        <w:t xml:space="preserve">4E0</w:t>
+        <w:tab/>
+        <w:t xml:space="preserve">F0FD</w:t>
+        <w:tab/>
+        <w:t xml:space="preserve">4E1</w:t>
+        <w:tab/>
+        <w:t xml:space="preserve">F0FD</w:t>
+        <w:tab/>
+        <w:t xml:space="preserve">4E0</w:t>
+        <w:tab/>
+        <w:t xml:space="preserve">F0FD</w:t>
+        <w:tab/>
+        <w:t xml:space="preserve">000</w:t>
+        <w:tab/>
+        <w:t xml:space="preserve">04E0</w:t>
+        <w:tab/>
+        <w:t xml:space="preserve">0040</w:t>
+        <w:tab/>
+        <w:t xml:space="preserve">001</w:t>
+        <w:tab/>
+        <w:t xml:space="preserve">0001</w:t>
+      </w:r>
+      <w:r/>
+    </w:p>
+    <w:p>
+      <w:pPr>
+        <w:spacing w:after="0"/>
+      </w:pPr>
+      <w:r>
+        <w:rPr>
+          <w:rFonts w:ascii="Fira Code Retina" w:hAnsi="Fira Code Retina" w:cs="Times New Roman"/>
+          <w:bCs/>
+          <w:sz w:val="18"/>
+          <w:szCs w:val="24"/>
+          <w:highlight w:val="none"/>
+          <w:lang w:val="ru-RU"/>
+        </w:rPr>
+        <w:t xml:space="preserve">4E1</w:t>
+        <w:tab/>
+        <w:t xml:space="preserve">1206</w:t>
+        <w:tab/>
+        <w:t xml:space="preserve">4E2</w:t>
+        <w:tab/>
+        <w:t xml:space="preserve">1206</w:t>
+        <w:tab/>
+        <w:t xml:space="preserve">4E1</w:t>
+        <w:tab/>
+        <w:t xml:space="preserve">1206</w:t>
+        <w:tab/>
+        <w:t xml:space="preserve">000</w:t>
+        <w:tab/>
+        <w:t xml:space="preserve">04E1</w:t>
+        <w:tab/>
+        <w:t xml:space="preserve">00D5</w:t>
+        <w:tab/>
+        <w:t xml:space="preserve">001</w:t>
+        <w:tab/>
+        <w:t xml:space="preserve">0001</w:t>
+      </w:r>
+      <w:r/>
+    </w:p>
+    <w:p>
+      <w:pPr>
+        <w:spacing w:after="0"/>
+      </w:pPr>
+      <w:r>
+        <w:rPr>
+          <w:rFonts w:ascii="Fira Code Retina" w:hAnsi="Fira Code Retina" w:cs="Times New Roman"/>
+          <w:bCs/>
+          <w:sz w:val="18"/>
+          <w:szCs w:val="24"/>
+          <w:highlight w:val="none"/>
+          <w:lang w:val="ru-RU"/>
+        </w:rPr>
+        <w:t xml:space="preserve">4E2</w:t>
+        <w:tab/>
+        <w:t xml:space="preserve">0680</w:t>
+        <w:tab/>
+        <w:t xml:space="preserve">4E3</w:t>
+        <w:tab/>
+        <w:t xml:space="preserve">0680</w:t>
+        <w:tab/>
+        <w:t xml:space="preserve">4E2</w:t>
+        <w:tab/>
+        <w:t xml:space="preserve">0680</w:t>
+        <w:tab/>
+        <w:t xml:space="preserve">000</w:t>
+        <w:tab/>
+        <w:t xml:space="preserve">04E2</w:t>
+        <w:tab/>
+        <w:t xml:space="preserve">D500</w:t>
+        <w:tab/>
+        <w:t xml:space="preserve">009</w:t>
+        <w:tab/>
+        <w:t xml:space="preserve">1001</w:t>
+      </w:r>
+      <w:r/>
+    </w:p>
+    <w:p>
+      <w:pPr>
+        <w:spacing w:after="0"/>
+      </w:pPr>
+      <w:r>
+        <w:rPr>
+          <w:rFonts w:ascii="Fira Code Retina" w:hAnsi="Fira Code Retina" w:cs="Times New Roman"/>
+          <w:bCs/>
+          <w:sz w:val="18"/>
+          <w:szCs w:val="24"/>
+          <w:highlight w:val="none"/>
+          <w:lang w:val="ru-RU"/>
+        </w:rPr>
+        <w:t xml:space="preserve">4E3</w:t>
+        <w:tab/>
+        <w:t xml:space="preserve">3EEF</w:t>
+        <w:tab/>
+        <w:t xml:space="preserve">4E4</w:t>
+        <w:tab/>
+        <w:t xml:space="preserve">3EEF</w:t>
+        <w:tab/>
+        <w:t xml:space="preserve">4D3</w:t>
+        <w:tab/>
+        <w:t xml:space="preserve">00D4</w:t>
+        <w:tab/>
+        <w:t xml:space="preserve">000</w:t>
+        <w:tab/>
+        <w:t xml:space="preserve">2A2B</w:t>
+        <w:tab/>
+        <w:t xml:space="preserve">D5D4</w:t>
+        <w:tab/>
+        <w:t xml:space="preserve">009</w:t>
+        <w:tab/>
+        <w:t xml:space="preserve">1001</w:t>
+      </w:r>
+      <w:r/>
+    </w:p>
+    <w:p>
+      <w:pPr>
+        <w:spacing w:after="0"/>
+      </w:pPr>
+      <w:r>
+        <w:rPr>
+          <w:rFonts w:ascii="Fira Code Retina" w:hAnsi="Fira Code Retina" w:cs="Times New Roman"/>
+          <w:bCs/>
+          <w:sz w:val="18"/>
+          <w:szCs w:val="24"/>
+          <w:highlight w:val="none"/>
+          <w:lang w:val="ru-RU"/>
+        </w:rPr>
+        <w:t xml:space="preserve">4E4</w:t>
+        <w:tab/>
+        <w:t xml:space="preserve">E8EC</w:t>
+        <w:tab/>
+        <w:t xml:space="preserve">4E5</w:t>
+        <w:tab/>
+        <w:t xml:space="preserve">E8EC</w:t>
+        <w:tab/>
+        <w:t xml:space="preserve">55E</w:t>
+        <w:tab/>
+        <w:t xml:space="preserve">D5D4</w:t>
+        <w:tab/>
+        <w:t xml:space="preserve">000</w:t>
+        <w:tab/>
+        <w:t xml:space="preserve">FFEC</w:t>
+        <w:tab/>
+        <w:t xml:space="preserve">D5D4</w:t>
+        <w:tab/>
+        <w:t xml:space="preserve">009</w:t>
+        <w:tab/>
+        <w:t xml:space="preserve">1001</w:t>
+        <w:tab/>
+        <w:t xml:space="preserve">55E</w:t>
+        <w:tab/>
+        <w:t xml:space="preserve">D5D4</w:t>
+      </w:r>
+      <w:r/>
+    </w:p>
+    <w:p>
+      <w:pPr>
+        <w:spacing w:after="0"/>
+      </w:pPr>
+      <w:r>
+        <w:rPr>
+          <w:rFonts w:ascii="Fira Code Retina" w:hAnsi="Fira Code Retina" w:cs="Times New Roman"/>
+          <w:bCs/>
+          <w:sz w:val="18"/>
+          <w:szCs w:val="24"/>
+          <w:highlight w:val="none"/>
+          <w:lang w:val="ru-RU"/>
+        </w:rPr>
+        <w:t xml:space="preserve">4E5</w:t>
+        <w:tab/>
+        <w:t xml:space="preserve">6EED</w:t>
+        <w:tab/>
+        <w:t xml:space="preserve">4E6</w:t>
+        <w:tab/>
+        <w:t xml:space="preserve">6EED</w:t>
+        <w:tab/>
+        <w:t xml:space="preserve">4D3</w:t>
+        <w:tab/>
+        <w:t xml:space="preserve">00D4</w:t>
+        <w:tab/>
+        <w:t xml:space="preserve">000</w:t>
+        <w:tab/>
+        <w:t xml:space="preserve">FFED</w:t>
+        <w:tab/>
+        <w:t xml:space="preserve">D500</w:t>
+        <w:tab/>
+        <w:t xml:space="preserve">009</w:t>
+        <w:tab/>
+        <w:t xml:space="preserve">1001</w:t>
+      </w:r>
+      <w:r/>
+    </w:p>
+    <w:p>
+      <w:pPr>
+        <w:spacing w:after="0"/>
+      </w:pPr>
+      <w:r>
+        <w:rPr>
+          <w:rFonts w:ascii="Fira Code Retina" w:hAnsi="Fira Code Retina" w:cs="Times New Roman"/>
+          <w:bCs/>
+          <w:sz w:val="18"/>
+          <w:szCs w:val="24"/>
+          <w:highlight w:val="none"/>
+          <w:lang w:val="ru-RU"/>
+        </w:rPr>
+        <w:t xml:space="preserve">4E6</w:t>
+        <w:tab/>
+        <w:t xml:space="preserve">0680</w:t>
+        <w:tab/>
+        <w:t xml:space="preserve">4E7</w:t>
+        <w:tab/>
+        <w:t xml:space="preserve">0680</w:t>
+        <w:tab/>
+        <w:t xml:space="preserve">4E6</w:t>
+        <w:tab/>
+        <w:t xml:space="preserve">0680</w:t>
+        <w:tab/>
+        <w:t xml:space="preserve">000</w:t>
+        <w:tab/>
+        <w:t xml:space="preserve">04E6</w:t>
+        <w:tab/>
+        <w:t xml:space="preserve">00D5</w:t>
+        <w:tab/>
+        <w:t xml:space="preserve">001</w:t>
+        <w:tab/>
+        <w:t xml:space="preserve">0001</w:t>
+      </w:r>
+      <w:r/>
+    </w:p>
+    <w:p>
+      <w:pPr>
+        <w:spacing w:after="0"/>
+      </w:pPr>
+      <w:r>
+        <w:rPr>
+          <w:rFonts w:ascii="Fira Code Retina" w:hAnsi="Fira Code Retina" w:cs="Times New Roman"/>
+          <w:bCs/>
+          <w:sz w:val="18"/>
+          <w:szCs w:val="24"/>
+          <w:highlight w:val="none"/>
+          <w:lang w:val="ru-RU"/>
+        </w:rPr>
+        <w:t xml:space="preserve">4E7</w:t>
+        <w:tab/>
+        <w:t xml:space="preserve">7EEA</w:t>
+        <w:tab/>
+        <w:t xml:space="preserve">4E8</w:t>
+        <w:tab/>
+        <w:t xml:space="preserve">7EEA</w:t>
+        <w:tab/>
+        <w:t xml:space="preserve">4D2</w:t>
+        <w:tab/>
+        <w:t xml:space="preserve">0000</w:t>
+        <w:tab/>
+        <w:t xml:space="preserve">000</w:t>
+        <w:tab/>
+        <w:t xml:space="preserve">FFEA</w:t>
+        <w:tab/>
+        <w:t xml:space="preserve">00D5</w:t>
+        <w:tab/>
+        <w:t xml:space="preserve">001</w:t>
+        <w:tab/>
+        <w:t xml:space="preserve">0001</w:t>
+      </w:r>
+      <w:r/>
+    </w:p>
+    <w:p>
+      <w:pPr>
+        <w:spacing w:after="0"/>
+      </w:pPr>
+      <w:r>
+        <w:rPr>
+          <w:rFonts w:ascii="Fira Code Retina" w:hAnsi="Fira Code Retina" w:cs="Times New Roman"/>
+          <w:bCs/>
+          <w:sz w:val="18"/>
+          <w:szCs w:val="24"/>
+          <w:highlight w:val="none"/>
+          <w:lang w:val="ru-RU"/>
+        </w:rPr>
+        <w:t xml:space="preserve">4E8</w:t>
+        <w:tab/>
+        <w:t xml:space="preserve">F003</w:t>
+        <w:tab/>
+        <w:t xml:space="preserve">4E9</w:t>
+        <w:tab/>
+        <w:t xml:space="preserve">F003</w:t>
+        <w:tab/>
+        <w:t xml:space="preserve">4E8</w:t>
+        <w:tab/>
+        <w:t xml:space="preserve">F003</w:t>
+        <w:tab/>
+        <w:t xml:space="preserve">000</w:t>
+        <w:tab/>
+        <w:t xml:space="preserve">04E8</w:t>
+        <w:tab/>
+        <w:t xml:space="preserve">00D5</w:t>
+        <w:tab/>
+        <w:t xml:space="preserve">001</w:t>
+        <w:tab/>
+        <w:t xml:space="preserve">0001</w:t>
+      </w:r>
+      <w:r/>
+    </w:p>
+    <w:p>
+      <w:pPr>
+        <w:spacing w:after="0"/>
+      </w:pPr>
+      <w:r>
+        <w:rPr>
+          <w:rFonts w:ascii="Fira Code Retina" w:hAnsi="Fira Code Retina" w:cs="Times New Roman"/>
+          <w:bCs/>
+          <w:sz w:val="18"/>
+          <w:szCs w:val="24"/>
+          <w:highlight w:val="none"/>
+          <w:lang w:val="ru-RU"/>
+        </w:rPr>
+        <w:t xml:space="preserve">4E9</w:t>
+        <w:tab/>
+        <w:t xml:space="preserve">AAE7</w:t>
+        <w:tab/>
+        <w:t xml:space="preserve">4EA</w:t>
+        <w:tab/>
+        <w:t xml:space="preserve">AAE7</w:t>
+        <w:tab/>
+        <w:t xml:space="preserve">55E</w:t>
+        <w:tab/>
+        <w:t xml:space="preserve">D5D4</w:t>
+        <w:tab/>
+        <w:t xml:space="preserve">000</w:t>
+        <w:tab/>
+        <w:t xml:space="preserve">FFE7</w:t>
+        <w:tab/>
+        <w:t xml:space="preserve">D5D4</w:t>
+        <w:tab/>
+        <w:t xml:space="preserve">009</w:t>
+        <w:tab/>
+        <w:t xml:space="preserve">1001</w:t>
+        <w:tab/>
+        <w:t xml:space="preserve">4D1</w:t>
+        <w:tab/>
+        <w:t xml:space="preserve">055F</w:t>
+      </w:r>
+      <w:r/>
+    </w:p>
+    <w:p>
+      <w:pPr>
+        <w:spacing w:after="0"/>
+      </w:pPr>
+      <w:r>
+        <w:rPr>
+          <w:rFonts w:ascii="Fira Code Retina" w:hAnsi="Fira Code Retina" w:cs="Times New Roman"/>
+          <w:bCs/>
+          <w:sz w:val="18"/>
+          <w:szCs w:val="24"/>
+          <w:highlight w:val="none"/>
+          <w:lang w:val="ru-RU"/>
+        </w:rPr>
+        <w:t xml:space="preserve">4EA</w:t>
+        <w:tab/>
+        <w:t xml:space="preserve">0200</w:t>
+        <w:tab/>
+        <w:t xml:space="preserve">4EB</w:t>
+        <w:tab/>
+        <w:t xml:space="preserve">0200</w:t>
+        <w:tab/>
+        <w:t xml:space="preserve">4EA</w:t>
+        <w:tab/>
+        <w:t xml:space="preserve">0200</w:t>
+        <w:tab/>
+        <w:t xml:space="preserve">000</w:t>
+        <w:tab/>
+        <w:t xml:space="preserve">04EA</w:t>
+        <w:tab/>
+        <w:t xml:space="preserve">0000</w:t>
+        <w:tab/>
+        <w:t xml:space="preserve">005</w:t>
+        <w:tab/>
+        <w:t xml:space="preserve">0101</w:t>
+      </w:r>
+      <w:r/>
+    </w:p>
+    <w:p>
+      <w:pPr>
+        <w:spacing w:after="0"/>
+      </w:pPr>
+      <w:r>
+        <w:rPr>
+          <w:rFonts w:ascii="Fira Code Retina" w:hAnsi="Fira Code Retina" w:cs="Times New Roman"/>
+          <w:bCs/>
+          <w:sz w:val="18"/>
+          <w:szCs w:val="24"/>
+          <w:highlight w:val="none"/>
+          <w:lang w:val="ru-RU"/>
+        </w:rPr>
+        <w:t xml:space="preserve">4EB</w:t>
+        <w:tab/>
+        <w:t xml:space="preserve">CEE9</w:t>
+        <w:tab/>
+        <w:t xml:space="preserve">4D5</w:t>
+        <w:tab/>
+        <w:t xml:space="preserve">CEE9</w:t>
+        <w:tab/>
+        <w:t xml:space="preserve">4EB</w:t>
+        <w:tab/>
+        <w:t xml:space="preserve">04D5</w:t>
+        <w:tab/>
+        <w:t xml:space="preserve">000</w:t>
+        <w:tab/>
+        <w:t xml:space="preserve">FFE9</w:t>
+        <w:tab/>
+        <w:t xml:space="preserve">0000</w:t>
+        <w:tab/>
+        <w:t xml:space="preserve">005</w:t>
+        <w:tab/>
+        <w:t xml:space="preserve">0101</w:t>
+      </w:r>
+      <w:r/>
+    </w:p>
+    <w:p>
+      <w:pPr>
+        <w:spacing w:after="0"/>
+      </w:pPr>
+      <w:r>
+        <w:rPr>
+          <w:rFonts w:ascii="Fira Code Retina" w:hAnsi="Fira Code Retina" w:cs="Times New Roman"/>
+          <w:bCs/>
+          <w:sz w:val="18"/>
+          <w:szCs w:val="24"/>
+          <w:highlight w:val="none"/>
+          <w:lang w:val="ru-RU"/>
+        </w:rPr>
+        <w:t xml:space="preserve">4D5</w:t>
+        <w:tab/>
+        <w:t xml:space="preserve">1207</w:t>
+        <w:tab/>
+        <w:t xml:space="preserve">4D6</w:t>
+        <w:tab/>
+        <w:t xml:space="preserve">1207</w:t>
+        <w:tab/>
+        <w:t xml:space="preserve">4D5</w:t>
+        <w:tab/>
+        <w:t xml:space="preserve">1207</w:t>
+        <w:tab/>
+        <w:t xml:space="preserve">000</w:t>
+        <w:tab/>
+        <w:t xml:space="preserve">04D5</w:t>
+        <w:tab/>
+        <w:t xml:space="preserve">0040</w:t>
+        <w:tab/>
+        <w:t xml:space="preserve">005</w:t>
+        <w:tab/>
+        <w:t xml:space="preserve">0101</w:t>
+      </w:r>
+      <w:r/>
+    </w:p>
+    <w:p>
+      <w:pPr>
+        <w:spacing w:after="0"/>
+      </w:pPr>
+      <w:r>
+        <w:rPr>
+          <w:rFonts w:ascii="Fira Code Retina" w:hAnsi="Fira Code Retina" w:cs="Times New Roman"/>
+          <w:bCs/>
+          <w:sz w:val="18"/>
+          <w:szCs w:val="24"/>
+          <w:highlight w:val="none"/>
+          <w:lang w:val="ru-RU"/>
+        </w:rPr>
+        <w:t xml:space="preserve">4D6</w:t>
+        <w:tab/>
+        <w:t xml:space="preserve">2F40</w:t>
+        <w:tab/>
+        <w:t xml:space="preserve">4D7</w:t>
+        <w:tab/>
+        <w:t xml:space="preserve">2F40</w:t>
+        <w:tab/>
+        <w:t xml:space="preserve">4D6</w:t>
+        <w:tab/>
+        <w:t xml:space="preserve">0040</w:t>
+        <w:tab/>
+        <w:t xml:space="preserve">000</w:t>
+        <w:tab/>
+        <w:t xml:space="preserve">0040</w:t>
+        <w:tab/>
+        <w:t xml:space="preserve">0040</w:t>
+        <w:tab/>
+        <w:t xml:space="preserve">001</w:t>
+        <w:tab/>
+        <w:t xml:space="preserve">0001</w:t>
+      </w:r>
+      <w:r/>
+    </w:p>
+    <w:p>
+      <w:pPr>
+        <w:spacing w:after="0"/>
+      </w:pPr>
+      <w:r>
+        <w:rPr>
+          <w:rFonts w:ascii="Fira Code Retina" w:hAnsi="Fira Code Retina" w:cs="Times New Roman"/>
+          <w:bCs/>
+          <w:sz w:val="18"/>
+          <w:szCs w:val="24"/>
+          <w:highlight w:val="none"/>
+          <w:lang w:val="ru-RU"/>
+        </w:rPr>
+        <w:t xml:space="preserve">4D7</w:t>
+        <w:tab/>
+        <w:t xml:space="preserve">F0FD</w:t>
+        <w:tab/>
+        <w:t xml:space="preserve">4D8</w:t>
+        <w:tab/>
+        <w:t xml:space="preserve">F0FD</w:t>
+        <w:tab/>
+        <w:t xml:space="preserve">4D7</w:t>
+        <w:tab/>
+        <w:t xml:space="preserve">F0FD</w:t>
+        <w:tab/>
+        <w:t xml:space="preserve">000</w:t>
+        <w:tab/>
+        <w:t xml:space="preserve">04D7</w:t>
+        <w:tab/>
+        <w:t xml:space="preserve">0040</w:t>
+        <w:tab/>
+        <w:t xml:space="preserve">001</w:t>
+        <w:tab/>
+        <w:t xml:space="preserve">0001</w:t>
+      </w:r>
+      <w:r/>
+    </w:p>
+    <w:p>
+      <w:pPr>
+        <w:spacing w:after="0"/>
+      </w:pPr>
+      <w:r>
+        <w:rPr>
+          <w:rFonts w:ascii="Fira Code Retina" w:hAnsi="Fira Code Retina" w:cs="Times New Roman"/>
+          <w:bCs/>
+          <w:sz w:val="18"/>
+          <w:szCs w:val="24"/>
+          <w:highlight w:val="none"/>
+          <w:lang w:val="ru-RU"/>
+        </w:rPr>
+        <w:t xml:space="preserve">4D8</w:t>
+        <w:tab/>
+        <w:t xml:space="preserve">1206</w:t>
+        <w:tab/>
+        <w:t xml:space="preserve">4D9</w:t>
+        <w:tab/>
+        <w:t xml:space="preserve">1206</w:t>
+        <w:tab/>
+        <w:t xml:space="preserve">4D8</w:t>
+        <w:tab/>
+        <w:t xml:space="preserve">1206</w:t>
+        <w:tab/>
+        <w:t xml:space="preserve">000</w:t>
+        <w:tab/>
+        <w:t xml:space="preserve">04D8</w:t>
+        <w:tab/>
+        <w:t xml:space="preserve">00C3</w:t>
+        <w:tab/>
+        <w:t xml:space="preserve">001</w:t>
+        <w:tab/>
+        <w:t xml:space="preserve">0001</w:t>
+      </w:r>
+      <w:r/>
+    </w:p>
+    <w:p>
+      <w:pPr>
+        <w:spacing w:after="0"/>
+      </w:pPr>
+      <w:r>
+        <w:rPr>
+          <w:rFonts w:ascii="Fira Code Retina" w:hAnsi="Fira Code Retina" w:cs="Times New Roman"/>
+          <w:bCs/>
+          <w:sz w:val="18"/>
+          <w:szCs w:val="24"/>
+          <w:highlight w:val="none"/>
+          <w:lang w:val="ru-RU"/>
+        </w:rPr>
+        <w:t xml:space="preserve">4D9</w:t>
+        <w:tab/>
+        <w:t xml:space="preserve">E8F7</w:t>
+        <w:tab/>
+        <w:t xml:space="preserve">4DA</w:t>
+        <w:tab/>
+        <w:t xml:space="preserve">E8F7</w:t>
+        <w:tab/>
+        <w:t xml:space="preserve">55F</w:t>
+        <w:tab/>
+        <w:t xml:space="preserve">00C3</w:t>
+        <w:tab/>
+        <w:t xml:space="preserve">000</w:t>
+        <w:tab/>
+        <w:t xml:space="preserve">FFF7</w:t>
+        <w:tab/>
+        <w:t xml:space="preserve">00C3</w:t>
+        <w:tab/>
+        <w:t xml:space="preserve">001</w:t>
+        <w:tab/>
+        <w:t xml:space="preserve">0001</w:t>
+        <w:tab/>
+        <w:t xml:space="preserve">55F</w:t>
+        <w:tab/>
+        <w:t xml:space="preserve">00C3</w:t>
+      </w:r>
+      <w:r/>
+    </w:p>
+    <w:p>
+      <w:pPr>
+        <w:spacing w:after="0"/>
+      </w:pPr>
+      <w:r>
+        <w:rPr>
+          <w:rFonts w:ascii="Fira Code Retina" w:hAnsi="Fira Code Retina" w:cs="Times New Roman"/>
+          <w:bCs/>
+          <w:sz w:val="18"/>
+          <w:szCs w:val="24"/>
+          <w:highlight w:val="none"/>
+          <w:lang w:val="ru-RU"/>
+        </w:rPr>
+        <w:t xml:space="preserve">4DA</w:t>
+        <w:tab/>
+        <w:t xml:space="preserve">EEF8</w:t>
+        <w:tab/>
+        <w:t xml:space="preserve">4DB</w:t>
+        <w:tab/>
+        <w:t xml:space="preserve">EEF8</w:t>
+        <w:tab/>
+        <w:t xml:space="preserve">4D3</w:t>
+        <w:tab/>
+        <w:t xml:space="preserve">00C3</w:t>
+        <w:tab/>
+        <w:t xml:space="preserve">000</w:t>
+        <w:tab/>
+        <w:t xml:space="preserve">FFF8</w:t>
+        <w:tab/>
+        <w:t xml:space="preserve">00C3</w:t>
+        <w:tab/>
+        <w:t xml:space="preserve">001</w:t>
+        <w:tab/>
+        <w:t xml:space="preserve">0001</w:t>
+        <w:tab/>
+        <w:t xml:space="preserve">4D3</w:t>
+        <w:tab/>
+        <w:t xml:space="preserve">00C3</w:t>
+      </w:r>
+      <w:r/>
+    </w:p>
+    <w:p>
+      <w:pPr>
+        <w:spacing w:after="0"/>
+      </w:pPr>
+      <w:r>
+        <w:rPr>
+          <w:rFonts w:ascii="Fira Code Retina" w:hAnsi="Fira Code Retina" w:cs="Times New Roman"/>
+          <w:bCs/>
+          <w:sz w:val="18"/>
+          <w:szCs w:val="24"/>
+          <w:highlight w:val="none"/>
+          <w:lang w:val="ru-RU"/>
+        </w:rPr>
+        <w:t xml:space="preserve">4DB</w:t>
+        <w:tab/>
+        <w:t xml:space="preserve">7EF6</w:t>
+        <w:tab/>
+        <w:t xml:space="preserve">4DC</w:t>
+        <w:tab/>
+        <w:t xml:space="preserve">7EF6</w:t>
+        <w:tab/>
+        <w:t xml:space="preserve">4D2</w:t>
+        <w:tab/>
+        <w:t xml:space="preserve">0000</w:t>
+        <w:tab/>
+        <w:t xml:space="preserve">000</w:t>
+        <w:tab/>
+        <w:t xml:space="preserve">FFF6</w:t>
+        <w:tab/>
+        <w:t xml:space="preserve">00C3</w:t>
+        <w:tab/>
+        <w:t xml:space="preserve">001</w:t>
+        <w:tab/>
+        <w:t xml:space="preserve">0001</w:t>
+      </w:r>
+      <w:r/>
+    </w:p>
+    <w:p>
+      <w:pPr>
+        <w:spacing w:after="0"/>
+      </w:pPr>
+      <w:r>
+        <w:rPr>
+          <w:rFonts w:ascii="Fira Code Retina" w:hAnsi="Fira Code Retina" w:cs="Times New Roman"/>
+          <w:bCs/>
+          <w:sz w:val="18"/>
+          <w:szCs w:val="24"/>
+          <w:highlight w:val="none"/>
+          <w:lang w:val="ru-RU"/>
+        </w:rPr>
+        <w:t xml:space="preserve">4DC</w:t>
+        <w:tab/>
+        <w:t xml:space="preserve">F00F</w:t>
+        <w:tab/>
+        <w:t xml:space="preserve">4DD</w:t>
+        <w:tab/>
+        <w:t xml:space="preserve">F00F</w:t>
+        <w:tab/>
+        <w:t xml:space="preserve">4DC</w:t>
+        <w:tab/>
+        <w:t xml:space="preserve">F00F</w:t>
+        <w:tab/>
+        <w:t xml:space="preserve">000</w:t>
+        <w:tab/>
+        <w:t xml:space="preserve">04DC</w:t>
+        <w:tab/>
+        <w:t xml:space="preserve">00C3</w:t>
+        <w:tab/>
+        <w:t xml:space="preserve">001</w:t>
+        <w:tab/>
+        <w:t xml:space="preserve">0001</w:t>
+      </w:r>
+      <w:r/>
+    </w:p>
+    <w:p>
+      <w:pPr>
+        <w:spacing w:after="0"/>
+      </w:pPr>
+      <w:r>
+        <w:rPr>
+          <w:rFonts w:ascii="Fira Code Retina" w:hAnsi="Fira Code Retina" w:cs="Times New Roman"/>
+          <w:bCs/>
+          <w:sz w:val="18"/>
+          <w:szCs w:val="24"/>
+          <w:highlight w:val="none"/>
+          <w:lang w:val="ru-RU"/>
+        </w:rPr>
+        <w:t xml:space="preserve">4DD</w:t>
+        <w:tab/>
+        <w:t xml:space="preserve">0200</w:t>
+        <w:tab/>
+        <w:t xml:space="preserve">4DE</w:t>
+        <w:tab/>
+        <w:t xml:space="preserve">0200</w:t>
+        <w:tab/>
+        <w:t xml:space="preserve">4DD</w:t>
+        <w:tab/>
+        <w:t xml:space="preserve">0200</w:t>
+        <w:tab/>
+        <w:t xml:space="preserve">000</w:t>
+        <w:tab/>
+        <w:t xml:space="preserve">04DD</w:t>
+        <w:tab/>
+        <w:t xml:space="preserve">0000</w:t>
+        <w:tab/>
+        <w:t xml:space="preserve">005</w:t>
+        <w:tab/>
+        <w:t xml:space="preserve">0101</w:t>
+      </w:r>
+      <w:r/>
+    </w:p>
+    <w:p>
+      <w:pPr>
+        <w:spacing w:after="0"/>
+      </w:pPr>
+      <w:r>
+        <w:rPr>
+          <w:rFonts w:ascii="Fira Code Retina" w:hAnsi="Fira Code Retina" w:cs="Times New Roman"/>
+          <w:bCs/>
+          <w:sz w:val="18"/>
+          <w:szCs w:val="24"/>
+          <w:highlight w:val="none"/>
+          <w:lang w:val="ru-RU"/>
+        </w:rPr>
+        <w:t xml:space="preserve">4DE</w:t>
+        <w:tab/>
+        <w:t xml:space="preserve">1207</w:t>
+        <w:tab/>
+        <w:t xml:space="preserve">4DF</w:t>
+        <w:tab/>
+        <w:t xml:space="preserve">1207</w:t>
+        <w:tab/>
+        <w:t xml:space="preserve">4DE</w:t>
+        <w:tab/>
+        <w:t xml:space="preserve">1207</w:t>
+        <w:tab/>
+        <w:t xml:space="preserve">000</w:t>
+        <w:tab/>
+        <w:t xml:space="preserve">04DE</w:t>
+        <w:tab/>
+        <w:t xml:space="preserve">0040</w:t>
+        <w:tab/>
+        <w:t xml:space="preserve">005</w:t>
+        <w:tab/>
+        <w:t xml:space="preserve">0101</w:t>
+      </w:r>
+      <w:r/>
+    </w:p>
+    <w:p>
+      <w:pPr>
+        <w:spacing w:after="0"/>
+      </w:pPr>
+      <w:r>
+        <w:rPr>
+          <w:rFonts w:ascii="Fira Code Retina" w:hAnsi="Fira Code Retina" w:cs="Times New Roman"/>
+          <w:bCs/>
+          <w:sz w:val="18"/>
+          <w:szCs w:val="24"/>
+          <w:highlight w:val="none"/>
+          <w:lang w:val="ru-RU"/>
+        </w:rPr>
+        <w:t xml:space="preserve">4DF</w:t>
+        <w:tab/>
+        <w:t xml:space="preserve">2F40</w:t>
+        <w:tab/>
+        <w:t xml:space="preserve">4E0</w:t>
+        <w:tab/>
+        <w:t xml:space="preserve">2F40</w:t>
+        <w:tab/>
+        <w:t xml:space="preserve">4DF</w:t>
+        <w:tab/>
+        <w:t xml:space="preserve">0040</w:t>
+        <w:tab/>
+        <w:t xml:space="preserve">000</w:t>
+        <w:tab/>
+        <w:t xml:space="preserve">0040</w:t>
+        <w:tab/>
+        <w:t xml:space="preserve">0040</w:t>
+        <w:tab/>
+        <w:t xml:space="preserve">001</w:t>
+        <w:tab/>
+        <w:t xml:space="preserve">0001</w:t>
+      </w:r>
+      <w:r/>
+    </w:p>
+    <w:p>
+      <w:pPr>
+        <w:spacing w:after="0"/>
+      </w:pPr>
+      <w:r>
+        <w:rPr>
+          <w:rFonts w:ascii="Fira Code Retina" w:hAnsi="Fira Code Retina" w:cs="Times New Roman"/>
+          <w:bCs/>
+          <w:sz w:val="18"/>
+          <w:szCs w:val="24"/>
+          <w:highlight w:val="none"/>
+          <w:lang w:val="ru-RU"/>
+        </w:rPr>
+        <w:t xml:space="preserve">4E0</w:t>
+        <w:tab/>
+        <w:t xml:space="preserve">F0FD</w:t>
+        <w:tab/>
+        <w:t xml:space="preserve">4E1</w:t>
+        <w:tab/>
+        <w:t xml:space="preserve">F0FD</w:t>
+        <w:tab/>
+        <w:t xml:space="preserve">4E0</w:t>
+        <w:tab/>
+        <w:t xml:space="preserve">F0FD</w:t>
+        <w:tab/>
+        <w:t xml:space="preserve">000</w:t>
+        <w:tab/>
+        <w:t xml:space="preserve">04E0</w:t>
+        <w:tab/>
+        <w:t xml:space="preserve">0040</w:t>
+        <w:tab/>
+        <w:t xml:space="preserve">001</w:t>
+        <w:tab/>
+        <w:t xml:space="preserve">0001</w:t>
+      </w:r>
+      <w:r/>
+    </w:p>
+    <w:p>
+      <w:pPr>
+        <w:spacing w:after="0"/>
+      </w:pPr>
+      <w:r>
+        <w:rPr>
+          <w:rFonts w:ascii="Fira Code Retina" w:hAnsi="Fira Code Retina" w:cs="Times New Roman"/>
+          <w:bCs/>
+          <w:sz w:val="18"/>
+          <w:szCs w:val="24"/>
+          <w:highlight w:val="none"/>
+          <w:lang w:val="ru-RU"/>
+        </w:rPr>
+        <w:t xml:space="preserve">4E1</w:t>
+        <w:tab/>
+        <w:t xml:space="preserve">1206</w:t>
+        <w:tab/>
+        <w:t xml:space="preserve">4E2</w:t>
+        <w:tab/>
+        <w:t xml:space="preserve">1206</w:t>
+        <w:tab/>
+        <w:t xml:space="preserve">4E1</w:t>
+        <w:tab/>
+        <w:t xml:space="preserve">1206</w:t>
+        <w:tab/>
+        <w:t xml:space="preserve">000</w:t>
+        <w:tab/>
+        <w:t xml:space="preserve">04E1</w:t>
+        <w:tab/>
+        <w:t xml:space="preserve">0000</w:t>
+        <w:tab/>
+        <w:t xml:space="preserve">001</w:t>
+        <w:tab/>
+        <w:t xml:space="preserve">0001</w:t>
+      </w:r>
+      <w:r/>
+    </w:p>
+    <w:p>
+      <w:pPr>
+        <w:spacing w:after="0"/>
+      </w:pPr>
+      <w:r>
+        <w:rPr>
+          <w:rFonts w:ascii="Fira Code Retina" w:hAnsi="Fira Code Retina" w:cs="Times New Roman"/>
+          <w:bCs/>
+          <w:sz w:val="18"/>
+          <w:szCs w:val="24"/>
+          <w:highlight w:val="none"/>
+          <w:lang w:val="ru-RU"/>
+        </w:rPr>
+        <w:t xml:space="preserve">4E2</w:t>
+        <w:tab/>
+        <w:t xml:space="preserve">0680</w:t>
+        <w:tab/>
+        <w:t xml:space="preserve">4E3</w:t>
+        <w:tab/>
+        <w:t xml:space="preserve">0680</w:t>
+        <w:tab/>
+        <w:t xml:space="preserve">4E2</w:t>
+        <w:tab/>
+        <w:t xml:space="preserve">0680</w:t>
+        <w:tab/>
+        <w:t xml:space="preserve">000</w:t>
+        <w:tab/>
+        <w:t xml:space="preserve">04E2</w:t>
+        <w:tab/>
+        <w:t xml:space="preserve">0000</w:t>
+        <w:tab/>
+        <w:t xml:space="preserve">005</w:t>
+        <w:tab/>
+        <w:t xml:space="preserve">0101</w:t>
+      </w:r>
+      <w:r/>
+    </w:p>
+    <w:p>
+      <w:pPr>
+        <w:spacing w:after="0"/>
+      </w:pPr>
+      <w:r>
+        <w:rPr>
+          <w:rFonts w:ascii="Fira Code Retina" w:hAnsi="Fira Code Retina" w:cs="Times New Roman"/>
+          <w:bCs/>
+          <w:sz w:val="18"/>
+          <w:szCs w:val="24"/>
+          <w:highlight w:val="none"/>
+          <w:lang w:val="ru-RU"/>
+        </w:rPr>
+        <w:t xml:space="preserve">4E3</w:t>
+        <w:tab/>
+        <w:t xml:space="preserve">3EEF</w:t>
+        <w:tab/>
+        <w:t xml:space="preserve">4E4</w:t>
+        <w:tab/>
+        <w:t xml:space="preserve">3EEF</w:t>
+        <w:tab/>
+        <w:t xml:space="preserve">4D3</w:t>
+        <w:tab/>
+        <w:t xml:space="preserve">00C3</w:t>
+        <w:tab/>
+        <w:t xml:space="preserve">000</w:t>
+        <w:tab/>
+        <w:t xml:space="preserve">FF3C</w:t>
+        <w:tab/>
+        <w:t xml:space="preserve">00C3</w:t>
+        <w:tab/>
+        <w:t xml:space="preserve">001</w:t>
+        <w:tab/>
+        <w:t xml:space="preserve">0001</w:t>
+      </w:r>
+      <w:r/>
+    </w:p>
+    <w:p>
+      <w:pPr>
+        <w:spacing w:after="0"/>
+      </w:pPr>
+      <w:r>
+        <w:rPr>
+          <w:rFonts w:ascii="Fira Code Retina" w:hAnsi="Fira Code Retina" w:cs="Times New Roman"/>
+          <w:bCs/>
+          <w:sz w:val="18"/>
+          <w:szCs w:val="24"/>
+          <w:highlight w:val="none"/>
+          <w:lang w:val="ru-RU"/>
+        </w:rPr>
+        <w:t xml:space="preserve">4E4</w:t>
+        <w:tab/>
+        <w:t xml:space="preserve">E8EC</w:t>
+        <w:tab/>
+        <w:t xml:space="preserve">4E5</w:t>
+        <w:tab/>
+        <w:t xml:space="preserve">E8EC</w:t>
+        <w:tab/>
+        <w:t xml:space="preserve">55F</w:t>
+        <w:tab/>
+        <w:t xml:space="preserve">00C3</w:t>
+        <w:tab/>
+        <w:t xml:space="preserve">000</w:t>
+        <w:tab/>
+        <w:t xml:space="preserve">FFEC</w:t>
+        <w:tab/>
+        <w:t xml:space="preserve">00C3</w:t>
+        <w:tab/>
+        <w:t xml:space="preserve">001</w:t>
+        <w:tab/>
+        <w:t xml:space="preserve">0001</w:t>
+        <w:tab/>
+        <w:t xml:space="preserve">55F</w:t>
+        <w:tab/>
+        <w:t xml:space="preserve">00C3</w:t>
+      </w:r>
+      <w:r/>
+    </w:p>
+    <w:p>
+      <w:pPr>
+        <w:spacing w:after="0"/>
+      </w:pPr>
+      <w:r>
+        <w:rPr>
+          <w:rFonts w:ascii="Fira Code Retina" w:hAnsi="Fira Code Retina" w:cs="Times New Roman"/>
+          <w:bCs/>
+          <w:sz w:val="18"/>
+          <w:szCs w:val="24"/>
+          <w:highlight w:val="none"/>
+          <w:lang w:val="ru-RU"/>
+        </w:rPr>
+        <w:t xml:space="preserve">4E5</w:t>
+        <w:tab/>
+        <w:t xml:space="preserve">6EED</w:t>
+        <w:tab/>
+        <w:t xml:space="preserve">4E6</w:t>
+        <w:tab/>
+        <w:t xml:space="preserve">6EED</w:t>
+        <w:tab/>
+        <w:t xml:space="preserve">4D3</w:t>
+        <w:tab/>
+        <w:t xml:space="preserve">00C3</w:t>
+        <w:tab/>
+        <w:t xml:space="preserve">000</w:t>
+        <w:tab/>
+        <w:t xml:space="preserve">FFED</w:t>
+        <w:tab/>
+        <w:t xml:space="preserve">0000</w:t>
+        <w:tab/>
+        <w:t xml:space="preserve">005</w:t>
+        <w:tab/>
+        <w:t xml:space="preserve">0101</w:t>
+      </w:r>
+      <w:r/>
+    </w:p>
+    <w:p>
+      <w:pPr>
+        <w:spacing w:after="0"/>
+      </w:pPr>
+      <w:r>
+        <w:rPr>
+          <w:rFonts w:ascii="Fira Code Retina" w:hAnsi="Fira Code Retina" w:cs="Times New Roman"/>
+          <w:bCs/>
+          <w:sz w:val="18"/>
+          <w:szCs w:val="24"/>
+          <w:highlight w:val="none"/>
+          <w:lang w:val="ru-RU"/>
+        </w:rPr>
+        <w:t xml:space="preserve">4E6</w:t>
+        <w:tab/>
+        <w:t xml:space="preserve">0680</w:t>
+        <w:tab/>
+        <w:t xml:space="preserve">4E7</w:t>
+        <w:tab/>
+        <w:t xml:space="preserve">0680</w:t>
+        <w:tab/>
+        <w:t xml:space="preserve">4E6</w:t>
+        <w:tab/>
+        <w:t xml:space="preserve">0680</w:t>
+        <w:tab/>
+        <w:t xml:space="preserve">000</w:t>
+        <w:tab/>
+        <w:t xml:space="preserve">04E6</w:t>
+        <w:tab/>
+        <w:t xml:space="preserve">0000</w:t>
+        <w:tab/>
+        <w:t xml:space="preserve">005</w:t>
+        <w:tab/>
+        <w:t xml:space="preserve">0101</w:t>
+      </w:r>
+      <w:r/>
+    </w:p>
+    <w:p>
+      <w:pPr>
+        <w:spacing w:after="0"/>
+      </w:pPr>
+      <w:r>
+        <w:rPr>
+          <w:rFonts w:ascii="Fira Code Retina" w:hAnsi="Fira Code Retina" w:cs="Times New Roman"/>
+          <w:bCs/>
+          <w:sz w:val="18"/>
+          <w:szCs w:val="24"/>
+          <w:highlight w:val="none"/>
+          <w:lang w:val="ru-RU"/>
+        </w:rPr>
+        <w:t xml:space="preserve">4E7</w:t>
+        <w:tab/>
+        <w:t xml:space="preserve">7EEA</w:t>
+        <w:tab/>
+        <w:t xml:space="preserve">4E8</w:t>
+        <w:tab/>
+        <w:t xml:space="preserve">7EEA</w:t>
+        <w:tab/>
+        <w:t xml:space="preserve">4D2</w:t>
+        <w:tab/>
+        <w:t xml:space="preserve">0000</w:t>
+        <w:tab/>
+        <w:t xml:space="preserve">000</w:t>
+        <w:tab/>
+        <w:t xml:space="preserve">FFEA</w:t>
+        <w:tab/>
+        <w:t xml:space="preserve">0000</w:t>
+        <w:tab/>
+        <w:t xml:space="preserve">005</w:t>
+        <w:tab/>
+        <w:t xml:space="preserve">0101</w:t>
+      </w:r>
+      <w:r/>
+    </w:p>
+    <w:p>
+      <w:pPr>
+        <w:spacing w:after="0"/>
+      </w:pPr>
+      <w:r>
+        <w:rPr>
+          <w:rFonts w:ascii="Fira Code Retina" w:hAnsi="Fira Code Retina" w:cs="Times New Roman"/>
+          <w:bCs/>
+          <w:sz w:val="18"/>
+          <w:szCs w:val="24"/>
+          <w:highlight w:val="none"/>
+          <w:lang w:val="ru-RU"/>
+        </w:rPr>
+        <w:t xml:space="preserve">4E8</w:t>
+        <w:tab/>
+        <w:t xml:space="preserve">F003</w:t>
+        <w:tab/>
+        <w:t xml:space="preserve">4EC</w:t>
+        <w:tab/>
+        <w:t xml:space="preserve">F003</w:t>
+        <w:tab/>
+        <w:t xml:space="preserve">4E8</w:t>
+        <w:tab/>
+        <w:t xml:space="preserve">F003</w:t>
+        <w:tab/>
+        <w:t xml:space="preserve">000</w:t>
+        <w:tab/>
+        <w:t xml:space="preserve">0003</w:t>
+        <w:tab/>
+        <w:t xml:space="preserve">0000</w:t>
+        <w:tab/>
+        <w:t xml:space="preserve">005</w:t>
+        <w:tab/>
+        <w:t xml:space="preserve">0101</w:t>
+      </w:r>
+      <w:r/>
+    </w:p>
+    <w:p>
+      <w:pPr>
+        <w:spacing w:after="0"/>
+      </w:pPr>
+      <w:r>
+        <w:rPr>
+          <w:rFonts w:ascii="Fira Code Retina" w:hAnsi="Fira Code Retina" w:cs="Times New Roman"/>
+          <w:bCs/>
+          <w:sz w:val="18"/>
+          <w:szCs w:val="24"/>
+          <w:highlight w:val="none"/>
+          <w:lang w:val="ru-RU"/>
+        </w:rPr>
+        <w:t xml:space="preserve">4EC</w:t>
+        <w:tab/>
+        <w:t xml:space="preserve">AAE4</w:t>
+        <w:tab/>
+        <w:t xml:space="preserve">4ED</w:t>
+        <w:tab/>
+        <w:t xml:space="preserve">AAE4</w:t>
+        <w:tab/>
+        <w:t xml:space="preserve">55F</w:t>
+        <w:tab/>
+        <w:t xml:space="preserve">00C3</w:t>
+        <w:tab/>
+        <w:t xml:space="preserve">000</w:t>
+        <w:tab/>
+        <w:t xml:space="preserve">FFE4</w:t>
+        <w:tab/>
+        <w:t xml:space="preserve">00C3</w:t>
+        <w:tab/>
+        <w:t xml:space="preserve">001</w:t>
+        <w:tab/>
+        <w:t xml:space="preserve">0001</w:t>
+        <w:tab/>
+        <w:t xml:space="preserve">4D1</w:t>
+        <w:tab/>
+        <w:t xml:space="preserve">0560</w:t>
+      </w:r>
+      <w:r/>
+    </w:p>
+    <w:p>
+      <w:pPr>
+        <w:spacing w:after="0"/>
+        <w:rPr>
+          <w:rFonts w:ascii="Fira Code Retina" w:hAnsi="Fira Code Retina" w:cs="Times New Roman"/>
+          <w:sz w:val="18"/>
+          <w:szCs w:val="18"/>
+          <w:lang w:val="ru-RU"/>
+        </w:rPr>
+      </w:pPr>
+      <w:r>
+        <w:rPr>
+          <w:rFonts w:ascii="Fira Code Retina" w:hAnsi="Fira Code Retina" w:cs="Times New Roman"/>
+          <w:bCs/>
+          <w:sz w:val="18"/>
+          <w:szCs w:val="24"/>
+          <w:highlight w:val="none"/>
+          <w:lang w:val="ru-RU"/>
+        </w:rPr>
+        <w:t xml:space="preserve">4ED</w:t>
+        <w:tab/>
+        <w:t xml:space="preserve">0100</w:t>
+        <w:tab/>
+        <w:t xml:space="preserve">4EE</w:t>
+        <w:tab/>
+        <w:t xml:space="preserve">0100</w:t>
+        <w:tab/>
+        <w:t xml:space="preserve">4ED</w:t>
+        <w:tab/>
+        <w:t xml:space="preserve">0100</w:t>
+        <w:tab/>
+        <w:t xml:space="preserve">000</w:t>
+        <w:tab/>
+        <w:t xml:space="preserve">04ED</w:t>
+        <w:tab/>
+        <w:t xml:space="preserve">00C3</w:t>
+        <w:tab/>
+        <w:t xml:space="preserve">001</w:t>
+        <w:tab/>
+        <w:t xml:space="preserve">0001</w:t>
+      </w:r>
+      <w:r/>
+      <w:r>
+        <w:rPr>
+          <w:rFonts w:ascii="Fira Code Retina" w:hAnsi="Fira Code Retina" w:cs="Times New Roman"/>
+          <w:bCs/>
+          <w:sz w:val="18"/>
+          <w:szCs w:val="24"/>
+          <w:highlight w:val="none"/>
+          <w:lang w:val="ru-RU"/>
+        </w:rPr>
+      </w:r>
+      <w:r>
+        <w:rPr>
+          <w:rFonts w:ascii="Fira Code Retina" w:hAnsi="Fira Code Retina" w:cs="Times New Roman"/>
+          <w:bCs/>
+          <w:sz w:val="18"/>
+          <w:szCs w:val="24"/>
+          <w:highlight w:val="none"/>
+          <w:lang w:val="ru-RU"/>
+        </w:rPr>
+      </w:r>
     </w:p>
     <w:sectPr>
       <w:footerReference w:type="default" r:id="rId9"/>

</xml_diff>